<commit_message>
Finished Business Case 1
</commit_message>
<xml_diff>
--- a/Business Case.docx
+++ b/Business Case.docx
@@ -7,12 +7,12 @@
         <w:pStyle w:val="Title"/>
         <w:jc w:val="center"/>
         <w:rPr>
-          <w:rFonts w:ascii="Times New Roman" w:hAnsi="Times New Roman" w:cs="Times New Roman"/>
-        </w:rPr>
-      </w:pPr>
-      <w:r>
-        <w:rPr>
-          <w:rFonts w:ascii="Times New Roman" w:hAnsi="Times New Roman" w:cs="Times New Roman"/>
+          <w:rFonts w:asciiTheme="minorHAnsi" w:hAnsiTheme="minorHAnsi" w:cstheme="minorHAnsi"/>
+        </w:rPr>
+      </w:pPr>
+      <w:r>
+        <w:rPr>
+          <w:rFonts w:asciiTheme="minorHAnsi" w:hAnsiTheme="minorHAnsi" w:cstheme="minorHAnsi"/>
         </w:rPr>
         <w:t>Business Case</w:t>
       </w:r>
@@ -21,7 +21,7 @@
       <w:pPr>
         <w:jc w:val="center"/>
         <w:rPr>
-          <w:rFonts w:ascii="Times New Roman" w:hAnsi="Times New Roman" w:cs="Times New Roman"/>
+          <w:rFonts w:cstheme="minorHAnsi"/>
         </w:rPr>
       </w:pPr>
     </w:p>
@@ -29,12 +29,12 @@
       <w:pPr>
         <w:pStyle w:val="Heading1"/>
         <w:rPr>
-          <w:rFonts w:ascii="Times New Roman" w:hAnsi="Times New Roman" w:cs="Times New Roman"/>
-        </w:rPr>
-      </w:pPr>
-      <w:r>
-        <w:rPr>
-          <w:rFonts w:ascii="Times New Roman" w:hAnsi="Times New Roman" w:cs="Times New Roman"/>
+          <w:rFonts w:asciiTheme="minorHAnsi" w:hAnsiTheme="minorHAnsi" w:cstheme="minorHAnsi"/>
+        </w:rPr>
+      </w:pPr>
+      <w:r>
+        <w:rPr>
+          <w:rFonts w:asciiTheme="minorHAnsi" w:hAnsiTheme="minorHAnsi" w:cstheme="minorHAnsi"/>
         </w:rPr>
         <w:t>Executive Summary</w:t>
       </w:r>
@@ -42,37 +42,135 @@
     <w:p>
       <w:pPr>
         <w:rPr>
-          <w:rFonts w:ascii="Times New Roman" w:hAnsi="Times New Roman" w:cs="Times New Roman"/>
-        </w:rPr>
-      </w:pPr>
-    </w:p>
-    <w:p>
-      <w:pPr>
-        <w:rPr>
-          <w:rFonts w:ascii="Times New Roman" w:hAnsi="Times New Roman" w:cs="Times New Roman"/>
-          <w:sz w:val="24"/>
-          <w:szCs w:val="24"/>
-        </w:rPr>
-      </w:pPr>
-      <w:r>
-        <w:rPr>
-          <w:rFonts w:ascii="Times New Roman" w:hAnsi="Times New Roman" w:cs="Times New Roman"/>
-          <w:sz w:val="24"/>
-          <w:szCs w:val="24"/>
+          <w:rFonts w:cstheme="minorHAnsi"/>
+        </w:rPr>
+      </w:pPr>
+    </w:p>
+    <w:p>
+      <w:pPr>
+        <w:rPr>
+          <w:rFonts w:cstheme="minorHAnsi"/>
+          <w:color w:val="222222"/>
+          <w:sz w:val="24"/>
+          <w:szCs w:val="24"/>
+        </w:rPr>
+      </w:pPr>
+      <w:r>
+        <w:rPr>
+          <w:rFonts w:cstheme="minorHAnsi"/>
         </w:rPr>
         <w:tab/>
       </w:r>
+      <w:r>
+        <w:rPr>
+          <w:rFonts w:cstheme="minorHAnsi"/>
+          <w:sz w:val="24"/>
+          <w:szCs w:val="24"/>
+        </w:rPr>
+        <w:t xml:space="preserve">A better way to </w:t>
+      </w:r>
+      <w:r>
+        <w:rPr>
+          <w:rFonts w:cstheme="minorHAnsi"/>
+          <w:sz w:val="24"/>
+          <w:szCs w:val="24"/>
+        </w:rPr>
+        <w:t>have rooms available for reservation is needed</w:t>
+      </w:r>
+      <w:r>
+        <w:rPr>
+          <w:rFonts w:cstheme="minorHAnsi"/>
+          <w:sz w:val="24"/>
+          <w:szCs w:val="24"/>
+        </w:rPr>
+        <w:t xml:space="preserve">. We will create a </w:t>
+      </w:r>
+      <w:r>
+        <w:rPr>
+          <w:rFonts w:cstheme="minorHAnsi"/>
+          <w:sz w:val="24"/>
+          <w:szCs w:val="24"/>
+        </w:rPr>
+        <w:t xml:space="preserve">better reservation system </w:t>
+      </w:r>
+      <w:r>
+        <w:rPr>
+          <w:rFonts w:cstheme="minorHAnsi"/>
+          <w:sz w:val="24"/>
+          <w:szCs w:val="24"/>
+        </w:rPr>
+        <w:t>at little to no cost</w:t>
+      </w:r>
+      <w:r>
+        <w:rPr>
+          <w:rFonts w:cstheme="minorHAnsi"/>
+          <w:sz w:val="24"/>
+          <w:szCs w:val="24"/>
+        </w:rPr>
+        <w:t xml:space="preserve"> to </w:t>
+      </w:r>
+      <w:proofErr w:type="spellStart"/>
+      <w:r>
+        <w:rPr>
+          <w:rFonts w:cstheme="minorHAnsi"/>
+          <w:bCs/>
+          <w:color w:val="222222"/>
+          <w:sz w:val="24"/>
+          <w:szCs w:val="24"/>
+        </w:rPr>
+        <w:t>Erhvervsakademiet</w:t>
+      </w:r>
+      <w:proofErr w:type="spellEnd"/>
+      <w:r>
+        <w:rPr>
+          <w:rFonts w:cstheme="minorHAnsi"/>
+          <w:bCs/>
+          <w:color w:val="222222"/>
+          <w:sz w:val="24"/>
+          <w:szCs w:val="24"/>
+        </w:rPr>
+        <w:t xml:space="preserve"> </w:t>
+      </w:r>
+      <w:proofErr w:type="spellStart"/>
+      <w:r>
+        <w:rPr>
+          <w:rFonts w:cstheme="minorHAnsi"/>
+          <w:bCs/>
+          <w:color w:val="222222"/>
+          <w:sz w:val="24"/>
+          <w:szCs w:val="24"/>
+        </w:rPr>
+        <w:t>Lillebælt</w:t>
+      </w:r>
+      <w:proofErr w:type="spellEnd"/>
+      <w:r>
+        <w:rPr>
+          <w:rFonts w:cstheme="minorHAnsi"/>
+          <w:sz w:val="24"/>
+          <w:szCs w:val="24"/>
+        </w:rPr>
+        <w:t>. There is little risk, but because we are second semester students we do not have the knowledge or expertise most professionals do, but the cost benefits are worth the risk.</w:t>
+      </w:r>
+    </w:p>
+    <w:p>
+      <w:pPr>
+        <w:rPr>
+          <w:rFonts w:cstheme="minorHAnsi"/>
+          <w:sz w:val="24"/>
+          <w:szCs w:val="24"/>
+        </w:rPr>
+      </w:pPr>
     </w:p>
     <w:p>
       <w:pPr>
         <w:pStyle w:val="Heading1"/>
         <w:rPr>
-          <w:rFonts w:ascii="Times New Roman" w:hAnsi="Times New Roman" w:cs="Times New Roman"/>
-        </w:rPr>
-      </w:pPr>
-      <w:r>
-        <w:rPr>
-          <w:rFonts w:ascii="Times New Roman" w:hAnsi="Times New Roman" w:cs="Times New Roman"/>
+          <w:rFonts w:asciiTheme="minorHAnsi" w:hAnsiTheme="minorHAnsi" w:cstheme="minorHAnsi"/>
+        </w:rPr>
+      </w:pPr>
+      <w:r>
+        <w:rPr>
+          <w:rFonts w:asciiTheme="minorHAnsi" w:hAnsiTheme="minorHAnsi" w:cstheme="minorHAnsi"/>
         </w:rPr>
         <w:t>Financial Appraisal</w:t>
       </w:r>
@@ -80,35 +178,184 @@
     <w:p>
       <w:pPr>
         <w:rPr>
-          <w:rFonts w:ascii="Times New Roman" w:hAnsi="Times New Roman" w:cs="Times New Roman"/>
-        </w:rPr>
-      </w:pPr>
-    </w:p>
-    <w:p>
-      <w:pPr>
-        <w:rPr>
-          <w:rFonts w:ascii="Times New Roman" w:hAnsi="Times New Roman" w:cs="Times New Roman"/>
-          <w:sz w:val="24"/>
-          <w:szCs w:val="24"/>
-        </w:rPr>
-      </w:pPr>
-      <w:r>
-        <w:rPr>
-          <w:rFonts w:ascii="Times New Roman" w:hAnsi="Times New Roman" w:cs="Times New Roman"/>
+          <w:rFonts w:cstheme="minorHAnsi"/>
+        </w:rPr>
+      </w:pPr>
+    </w:p>
+    <w:p>
+      <w:pPr>
+        <w:rPr>
+          <w:rFonts w:cstheme="minorHAnsi"/>
+          <w:sz w:val="24"/>
+          <w:szCs w:val="24"/>
+        </w:rPr>
+      </w:pPr>
+      <w:r>
+        <w:rPr>
+          <w:rFonts w:cstheme="minorHAnsi"/>
         </w:rPr>
         <w:tab/>
       </w:r>
+      <w:r>
+        <w:rPr>
+          <w:rFonts w:cstheme="minorHAnsi"/>
+          <w:sz w:val="24"/>
+          <w:szCs w:val="24"/>
+        </w:rPr>
+        <w:t xml:space="preserve">The project will have little to </w:t>
+      </w:r>
+      <w:r>
+        <w:rPr>
+          <w:rFonts w:cstheme="minorHAnsi"/>
+          <w:sz w:val="24"/>
+          <w:szCs w:val="24"/>
+        </w:rPr>
+        <w:t>no cost for the</w:t>
+      </w:r>
+      <w:r>
+        <w:rPr>
+          <w:rFonts w:cstheme="minorHAnsi"/>
+          <w:sz w:val="24"/>
+          <w:szCs w:val="24"/>
+        </w:rPr>
+        <w:t xml:space="preserve"> </w:t>
+      </w:r>
+      <w:r>
+        <w:rPr>
+          <w:rFonts w:cstheme="minorHAnsi"/>
+          <w:sz w:val="24"/>
+          <w:szCs w:val="24"/>
+        </w:rPr>
+        <w:t>school</w:t>
+      </w:r>
+      <w:r>
+        <w:rPr>
+          <w:rFonts w:cstheme="minorHAnsi"/>
+          <w:sz w:val="24"/>
+          <w:szCs w:val="24"/>
+        </w:rPr>
+        <w:t xml:space="preserve"> because we</w:t>
+      </w:r>
+      <w:r>
+        <w:rPr>
+          <w:rFonts w:cstheme="minorHAnsi"/>
+          <w:sz w:val="24"/>
+          <w:szCs w:val="24"/>
+        </w:rPr>
+        <w:t xml:space="preserve"> are completing this project as</w:t>
+      </w:r>
+      <w:r>
+        <w:rPr>
+          <w:rFonts w:cstheme="minorHAnsi"/>
+          <w:sz w:val="24"/>
+          <w:szCs w:val="24"/>
+        </w:rPr>
+        <w:t xml:space="preserve"> a school project and thus will not be requiring monetary compensation for the work we do on </w:t>
+      </w:r>
+      <w:r>
+        <w:rPr>
+          <w:rFonts w:cstheme="minorHAnsi"/>
+          <w:sz w:val="24"/>
+          <w:szCs w:val="24"/>
+        </w:rPr>
+        <w:t>this specific project. If the school</w:t>
+      </w:r>
+      <w:r>
+        <w:rPr>
+          <w:rFonts w:cstheme="minorHAnsi"/>
+          <w:sz w:val="24"/>
+          <w:szCs w:val="24"/>
+        </w:rPr>
+        <w:t xml:space="preserve"> would like to have our group do extra work for them beyond what is in the scope of this project, we may se</w:t>
+      </w:r>
+      <w:r>
+        <w:rPr>
+          <w:rFonts w:cstheme="minorHAnsi"/>
+          <w:sz w:val="24"/>
+          <w:szCs w:val="24"/>
+        </w:rPr>
+        <w:t>ek monetary compensation. The school</w:t>
+      </w:r>
+      <w:r>
+        <w:rPr>
+          <w:rFonts w:cstheme="minorHAnsi"/>
+          <w:sz w:val="24"/>
+          <w:szCs w:val="24"/>
+        </w:rPr>
+        <w:t xml:space="preserve"> may need to</w:t>
+      </w:r>
+      <w:r>
+        <w:rPr>
+          <w:rFonts w:cstheme="minorHAnsi"/>
+          <w:sz w:val="24"/>
+          <w:szCs w:val="24"/>
+        </w:rPr>
+        <w:t xml:space="preserve"> pay to have its employees</w:t>
+      </w:r>
+      <w:r>
+        <w:rPr>
+          <w:rFonts w:cstheme="minorHAnsi"/>
+          <w:sz w:val="24"/>
+          <w:szCs w:val="24"/>
+        </w:rPr>
+        <w:t xml:space="preserve"> trained to use our solution and to implement the solution.</w:t>
+      </w:r>
+    </w:p>
+    <w:p>
+      <w:pPr>
+        <w:rPr>
+          <w:rFonts w:cstheme="minorHAnsi"/>
+          <w:sz w:val="24"/>
+          <w:szCs w:val="24"/>
+        </w:rPr>
+      </w:pPr>
+      <w:r>
+        <w:rPr>
+          <w:rFonts w:cstheme="minorHAnsi"/>
+          <w:sz w:val="24"/>
+          <w:szCs w:val="24"/>
+        </w:rPr>
+        <w:tab/>
+        <w:t>The purpose of the project is not focused on monetary gain because public schools are not trying to make a profit in the same way that a business is. The school gets money from the government, not the students. The school does, however, need students to continue operating.</w:t>
+      </w:r>
+    </w:p>
+    <w:p>
+      <w:pPr>
+        <w:rPr>
+          <w:rFonts w:cstheme="minorHAnsi"/>
+          <w:sz w:val="24"/>
+          <w:szCs w:val="24"/>
+        </w:rPr>
+      </w:pPr>
+      <w:r>
+        <w:rPr>
+          <w:rFonts w:cstheme="minorHAnsi"/>
+          <w:sz w:val="24"/>
+          <w:szCs w:val="24"/>
+        </w:rPr>
+        <w:tab/>
+        <w:t>Our system will help to make the school a more attractive option for incoming students because it will give it a better reputation as a place to work. Also, the students will be more able to work using the project rooms and this could have a positive effect, albeit small, on the performance of students.</w:t>
+      </w:r>
+    </w:p>
+    <w:p>
+      <w:pPr>
+        <w:rPr>
+          <w:rFonts w:cstheme="minorHAnsi"/>
+          <w:sz w:val="24"/>
+          <w:szCs w:val="24"/>
+        </w:rPr>
+      </w:pPr>
     </w:p>
     <w:p>
       <w:pPr>
         <w:pStyle w:val="Heading1"/>
         <w:rPr>
-          <w:rFonts w:ascii="Times New Roman" w:hAnsi="Times New Roman" w:cs="Times New Roman"/>
-        </w:rPr>
-      </w:pPr>
-      <w:r>
-        <w:rPr>
-          <w:rFonts w:ascii="Times New Roman" w:hAnsi="Times New Roman" w:cs="Times New Roman"/>
+          <w:rFonts w:asciiTheme="minorHAnsi" w:hAnsiTheme="minorHAnsi" w:cstheme="minorHAnsi"/>
+        </w:rPr>
+      </w:pPr>
+      <w:r>
+        <w:rPr>
+          <w:rFonts w:asciiTheme="minorHAnsi" w:hAnsiTheme="minorHAnsi" w:cstheme="minorHAnsi"/>
         </w:rPr>
         <w:t>Background Information</w:t>
       </w:r>
@@ -116,7 +363,7 @@
     <w:p>
       <w:pPr>
         <w:rPr>
-          <w:rFonts w:ascii="Times New Roman" w:hAnsi="Times New Roman" w:cs="Times New Roman"/>
+          <w:rFonts w:cstheme="minorHAnsi"/>
           <w:sz w:val="24"/>
           <w:szCs w:val="24"/>
         </w:rPr>
@@ -126,12 +373,19 @@
       <w:pPr>
         <w:pStyle w:val="NormalWeb"/>
         <w:spacing w:before="0" w:beforeAutospacing="0" w:after="0" w:afterAutospacing="0"/>
-      </w:pPr>
-      <w:r>
+        <w:rPr>
+          <w:rFonts w:asciiTheme="minorHAnsi" w:hAnsiTheme="minorHAnsi" w:cstheme="minorHAnsi"/>
+        </w:rPr>
+      </w:pPr>
+      <w:r>
+        <w:rPr>
+          <w:rFonts w:asciiTheme="minorHAnsi" w:hAnsiTheme="minorHAnsi" w:cstheme="minorHAnsi"/>
+        </w:rPr>
         <w:tab/>
       </w:r>
       <w:r>
         <w:rPr>
+          <w:rFonts w:asciiTheme="minorHAnsi" w:hAnsiTheme="minorHAnsi" w:cstheme="minorHAnsi"/>
           <w:color w:val="000000"/>
         </w:rPr>
         <w:t>Project rooms are often reserved multiple weeks ahead (especially during the project weeks), yet rooms are often left empty. People reserve rooms and do not use them.</w:t>
@@ -141,7 +395,7 @@
       <w:pPr>
         <w:spacing w:after="0" w:line="240" w:lineRule="auto"/>
         <w:rPr>
-          <w:rFonts w:ascii="Times New Roman" w:eastAsia="Times New Roman" w:hAnsi="Times New Roman" w:cs="Times New Roman"/>
+          <w:rFonts w:eastAsia="Times New Roman" w:cstheme="minorHAnsi"/>
           <w:sz w:val="24"/>
           <w:szCs w:val="24"/>
         </w:rPr>
@@ -150,15 +404,16 @@
     <w:p>
       <w:pPr>
         <w:spacing w:after="0" w:line="240" w:lineRule="auto"/>
-        <w:rPr>
-          <w:rFonts w:ascii="Times New Roman" w:eastAsia="Times New Roman" w:hAnsi="Times New Roman" w:cs="Times New Roman"/>
-          <w:sz w:val="24"/>
-          <w:szCs w:val="24"/>
-        </w:rPr>
-      </w:pPr>
-      <w:r>
-        <w:rPr>
-          <w:rFonts w:ascii="Times New Roman" w:eastAsia="Times New Roman" w:hAnsi="Times New Roman" w:cs="Times New Roman"/>
+        <w:ind w:firstLine="720"/>
+        <w:rPr>
+          <w:rFonts w:eastAsia="Times New Roman" w:cstheme="minorHAnsi"/>
+          <w:sz w:val="24"/>
+          <w:szCs w:val="24"/>
+        </w:rPr>
+      </w:pPr>
+      <w:r>
+        <w:rPr>
+          <w:rFonts w:eastAsia="Times New Roman" w:cstheme="minorHAnsi"/>
           <w:color w:val="000000"/>
           <w:sz w:val="24"/>
           <w:szCs w:val="24"/>
@@ -170,7 +425,7 @@
       <w:pPr>
         <w:spacing w:after="0" w:line="240" w:lineRule="auto"/>
         <w:rPr>
-          <w:rFonts w:ascii="Times New Roman" w:eastAsia="Times New Roman" w:hAnsi="Times New Roman" w:cs="Times New Roman"/>
+          <w:rFonts w:eastAsia="Times New Roman" w:cstheme="minorHAnsi"/>
           <w:sz w:val="24"/>
           <w:szCs w:val="24"/>
         </w:rPr>
@@ -179,15 +434,16 @@
     <w:p>
       <w:pPr>
         <w:spacing w:after="0" w:line="240" w:lineRule="auto"/>
-        <w:rPr>
-          <w:rFonts w:ascii="Times New Roman" w:eastAsia="Times New Roman" w:hAnsi="Times New Roman" w:cs="Times New Roman"/>
-          <w:sz w:val="24"/>
-          <w:szCs w:val="24"/>
-        </w:rPr>
-      </w:pPr>
-      <w:r>
-        <w:rPr>
-          <w:rFonts w:ascii="Times New Roman" w:eastAsia="Times New Roman" w:hAnsi="Times New Roman" w:cs="Times New Roman"/>
+        <w:ind w:firstLine="720"/>
+        <w:rPr>
+          <w:rFonts w:eastAsia="Times New Roman" w:cstheme="minorHAnsi"/>
+          <w:sz w:val="24"/>
+          <w:szCs w:val="24"/>
+        </w:rPr>
+      </w:pPr>
+      <w:r>
+        <w:rPr>
+          <w:rFonts w:eastAsia="Times New Roman" w:cstheme="minorHAnsi"/>
           <w:color w:val="000000"/>
           <w:sz w:val="24"/>
           <w:szCs w:val="24"/>
@@ -196,7 +452,7 @@
       </w:r>
       <w:r>
         <w:rPr>
-          <w:rFonts w:ascii="Times New Roman" w:eastAsia="Times New Roman" w:hAnsi="Times New Roman" w:cs="Times New Roman"/>
+          <w:rFonts w:eastAsia="Times New Roman" w:cstheme="minorHAnsi"/>
           <w:color w:val="000000"/>
           <w:sz w:val="24"/>
           <w:szCs w:val="24"/>
@@ -205,7 +461,7 @@
       </w:r>
       <w:r>
         <w:rPr>
-          <w:rFonts w:ascii="Times New Roman" w:eastAsia="Times New Roman" w:hAnsi="Times New Roman" w:cs="Times New Roman"/>
+          <w:rFonts w:eastAsia="Times New Roman" w:cstheme="minorHAnsi"/>
           <w:color w:val="000000"/>
           <w:sz w:val="24"/>
           <w:szCs w:val="24"/>
@@ -217,7 +473,7 @@
       <w:pPr>
         <w:spacing w:after="0" w:line="240" w:lineRule="auto"/>
         <w:rPr>
-          <w:rFonts w:ascii="Times New Roman" w:eastAsia="Times New Roman" w:hAnsi="Times New Roman" w:cs="Times New Roman"/>
+          <w:rFonts w:eastAsia="Times New Roman" w:cstheme="minorHAnsi"/>
           <w:sz w:val="24"/>
           <w:szCs w:val="24"/>
         </w:rPr>
@@ -226,15 +482,16 @@
     <w:p>
       <w:pPr>
         <w:spacing w:after="0" w:line="240" w:lineRule="auto"/>
-        <w:rPr>
-          <w:rFonts w:ascii="Times New Roman" w:eastAsia="Times New Roman" w:hAnsi="Times New Roman" w:cs="Times New Roman"/>
-          <w:sz w:val="24"/>
-          <w:szCs w:val="24"/>
-        </w:rPr>
-      </w:pPr>
-      <w:r>
-        <w:rPr>
-          <w:rFonts w:ascii="Times New Roman" w:eastAsia="Times New Roman" w:hAnsi="Times New Roman" w:cs="Times New Roman"/>
+        <w:ind w:firstLine="720"/>
+        <w:rPr>
+          <w:rFonts w:eastAsia="Times New Roman" w:cstheme="minorHAnsi"/>
+          <w:sz w:val="24"/>
+          <w:szCs w:val="24"/>
+        </w:rPr>
+      </w:pPr>
+      <w:r>
+        <w:rPr>
+          <w:rFonts w:eastAsia="Times New Roman" w:cstheme="minorHAnsi"/>
           <w:color w:val="000000"/>
           <w:sz w:val="24"/>
           <w:szCs w:val="24"/>
@@ -245,7 +502,7 @@
     <w:p>
       <w:pPr>
         <w:rPr>
-          <w:rFonts w:ascii="Times New Roman" w:hAnsi="Times New Roman" w:cs="Times New Roman"/>
+          <w:rFonts w:cstheme="minorHAnsi"/>
           <w:sz w:val="24"/>
           <w:szCs w:val="24"/>
         </w:rPr>
@@ -255,12 +512,12 @@
       <w:pPr>
         <w:pStyle w:val="Heading1"/>
         <w:rPr>
-          <w:rFonts w:ascii="Times New Roman" w:hAnsi="Times New Roman" w:cs="Times New Roman"/>
-        </w:rPr>
-      </w:pPr>
-      <w:r>
-        <w:rPr>
-          <w:rFonts w:ascii="Times New Roman" w:hAnsi="Times New Roman" w:cs="Times New Roman"/>
+          <w:rFonts w:asciiTheme="minorHAnsi" w:hAnsiTheme="minorHAnsi" w:cstheme="minorHAnsi"/>
+        </w:rPr>
+      </w:pPr>
+      <w:r>
+        <w:rPr>
+          <w:rFonts w:asciiTheme="minorHAnsi" w:hAnsiTheme="minorHAnsi" w:cstheme="minorHAnsi"/>
         </w:rPr>
         <w:t>Business Objective</w:t>
       </w:r>
@@ -268,21 +525,21 @@
     <w:p>
       <w:pPr>
         <w:rPr>
-          <w:rFonts w:ascii="Times New Roman" w:hAnsi="Times New Roman" w:cs="Times New Roman"/>
-        </w:rPr>
-      </w:pPr>
-    </w:p>
-    <w:p>
-      <w:pPr>
-        <w:rPr>
-          <w:rFonts w:ascii="Times New Roman" w:hAnsi="Times New Roman" w:cs="Times New Roman"/>
-          <w:sz w:val="24"/>
-          <w:szCs w:val="24"/>
-        </w:rPr>
-      </w:pPr>
-      <w:r>
-        <w:rPr>
-          <w:rFonts w:ascii="Times New Roman" w:hAnsi="Times New Roman" w:cs="Times New Roman"/>
+          <w:rFonts w:cstheme="minorHAnsi"/>
+        </w:rPr>
+      </w:pPr>
+    </w:p>
+    <w:p>
+      <w:pPr>
+        <w:rPr>
+          <w:rFonts w:cstheme="minorHAnsi"/>
+          <w:sz w:val="24"/>
+          <w:szCs w:val="24"/>
+        </w:rPr>
+      </w:pPr>
+      <w:r>
+        <w:rPr>
+          <w:rFonts w:cstheme="minorHAnsi"/>
           <w:sz w:val="24"/>
           <w:szCs w:val="24"/>
         </w:rPr>
@@ -290,7 +547,7 @@
       </w:r>
       <w:r>
         <w:rPr>
-          <w:rFonts w:ascii="Times New Roman" w:hAnsi="Times New Roman" w:cs="Times New Roman"/>
+          <w:rFonts w:cstheme="minorHAnsi"/>
           <w:sz w:val="24"/>
           <w:szCs w:val="24"/>
         </w:rPr>
@@ -298,7 +555,7 @@
       </w:r>
       <w:r>
         <w:rPr>
-          <w:rFonts w:ascii="Times New Roman" w:hAnsi="Times New Roman" w:cs="Times New Roman"/>
+          <w:rFonts w:cstheme="minorHAnsi"/>
           <w:sz w:val="24"/>
           <w:szCs w:val="24"/>
         </w:rPr>
@@ -309,14 +566,14 @@
       <w:pPr>
         <w:ind w:firstLine="720"/>
         <w:rPr>
-          <w:rFonts w:ascii="Times New Roman" w:hAnsi="Times New Roman" w:cs="Times New Roman"/>
-          <w:sz w:val="24"/>
-          <w:szCs w:val="24"/>
-        </w:rPr>
-      </w:pPr>
-      <w:r>
-        <w:rPr>
-          <w:rFonts w:ascii="Times New Roman" w:hAnsi="Times New Roman" w:cs="Times New Roman"/>
+          <w:rFonts w:cstheme="minorHAnsi"/>
+          <w:sz w:val="24"/>
+          <w:szCs w:val="24"/>
+        </w:rPr>
+      </w:pPr>
+      <w:r>
+        <w:rPr>
+          <w:rFonts w:cstheme="minorHAnsi"/>
           <w:sz w:val="24"/>
           <w:szCs w:val="24"/>
         </w:rPr>
@@ -324,7 +581,7 @@
       </w:r>
       <w:r>
         <w:rPr>
-          <w:rFonts w:ascii="Times New Roman" w:hAnsi="Times New Roman" w:cs="Times New Roman"/>
+          <w:rFonts w:cstheme="minorHAnsi"/>
           <w:sz w:val="24"/>
           <w:szCs w:val="24"/>
         </w:rPr>
@@ -332,7 +589,7 @@
       </w:r>
       <w:r>
         <w:rPr>
-          <w:rFonts w:ascii="Times New Roman" w:hAnsi="Times New Roman" w:cs="Times New Roman"/>
+          <w:rFonts w:cstheme="minorHAnsi"/>
           <w:sz w:val="24"/>
           <w:szCs w:val="24"/>
         </w:rPr>
@@ -343,14 +600,14 @@
       <w:pPr>
         <w:ind w:firstLine="720"/>
         <w:rPr>
-          <w:rFonts w:ascii="Times New Roman" w:hAnsi="Times New Roman" w:cs="Times New Roman"/>
-          <w:sz w:val="24"/>
-          <w:szCs w:val="24"/>
-        </w:rPr>
-      </w:pPr>
-      <w:r>
-        <w:rPr>
-          <w:rFonts w:ascii="Times New Roman" w:hAnsi="Times New Roman" w:cs="Times New Roman"/>
+          <w:rFonts w:cstheme="minorHAnsi"/>
+          <w:sz w:val="24"/>
+          <w:szCs w:val="24"/>
+        </w:rPr>
+      </w:pPr>
+      <w:r>
+        <w:rPr>
+          <w:rFonts w:cstheme="minorHAnsi"/>
           <w:sz w:val="24"/>
           <w:szCs w:val="24"/>
         </w:rPr>
@@ -358,7 +615,7 @@
       </w:r>
       <w:r>
         <w:rPr>
-          <w:rFonts w:ascii="Times New Roman" w:hAnsi="Times New Roman" w:cs="Times New Roman"/>
+          <w:rFonts w:cstheme="minorHAnsi"/>
           <w:sz w:val="24"/>
           <w:szCs w:val="24"/>
         </w:rPr>
@@ -366,7 +623,7 @@
       </w:r>
       <w:r>
         <w:rPr>
-          <w:rFonts w:ascii="Times New Roman" w:hAnsi="Times New Roman" w:cs="Times New Roman"/>
+          <w:rFonts w:cstheme="minorHAnsi"/>
           <w:sz w:val="24"/>
           <w:szCs w:val="24"/>
         </w:rPr>
@@ -374,7 +631,7 @@
       </w:r>
       <w:r>
         <w:rPr>
-          <w:rFonts w:ascii="Times New Roman" w:hAnsi="Times New Roman" w:cs="Times New Roman"/>
+          <w:rFonts w:cstheme="minorHAnsi"/>
           <w:sz w:val="24"/>
           <w:szCs w:val="24"/>
         </w:rPr>
@@ -382,7 +639,7 @@
       </w:r>
       <w:r>
         <w:rPr>
-          <w:rFonts w:ascii="Times New Roman" w:hAnsi="Times New Roman" w:cs="Times New Roman"/>
+          <w:rFonts w:cstheme="minorHAnsi"/>
           <w:sz w:val="24"/>
           <w:szCs w:val="24"/>
         </w:rPr>
@@ -392,7 +649,7 @@
     <w:p>
       <w:pPr>
         <w:rPr>
-          <w:rFonts w:ascii="Times New Roman" w:hAnsi="Times New Roman" w:cs="Times New Roman"/>
+          <w:rFonts w:cstheme="minorHAnsi"/>
           <w:sz w:val="24"/>
           <w:szCs w:val="24"/>
         </w:rPr>
@@ -402,37 +659,36 @@
       <w:pPr>
         <w:pStyle w:val="Heading1"/>
         <w:rPr>
-          <w:rFonts w:ascii="Times New Roman" w:hAnsi="Times New Roman" w:cs="Times New Roman"/>
-        </w:rPr>
-      </w:pPr>
-      <w:r>
-        <w:rPr>
-          <w:rFonts w:ascii="Times New Roman" w:hAnsi="Times New Roman" w:cs="Times New Roman"/>
-        </w:rPr>
-        <w:lastRenderedPageBreak/>
+          <w:rFonts w:asciiTheme="minorHAnsi" w:hAnsiTheme="minorHAnsi" w:cstheme="minorHAnsi"/>
+        </w:rPr>
+      </w:pPr>
+      <w:r>
+        <w:rPr>
+          <w:rFonts w:asciiTheme="minorHAnsi" w:hAnsiTheme="minorHAnsi" w:cstheme="minorHAnsi"/>
+        </w:rPr>
         <w:t>Benefits and Limitations</w:t>
       </w:r>
     </w:p>
     <w:p>
       <w:pPr>
         <w:rPr>
-          <w:rFonts w:ascii="Times New Roman" w:hAnsi="Times New Roman" w:cs="Times New Roman"/>
-          <w:sz w:val="24"/>
-          <w:szCs w:val="24"/>
-        </w:rPr>
-      </w:pPr>
-    </w:p>
-    <w:p>
-      <w:pPr>
-        <w:rPr>
-          <w:rFonts w:ascii="Times New Roman" w:hAnsi="Times New Roman" w:cs="Times New Roman"/>
-          <w:sz w:val="24"/>
-          <w:szCs w:val="24"/>
-        </w:rPr>
-      </w:pPr>
-      <w:r>
-        <w:rPr>
-          <w:rFonts w:ascii="Times New Roman" w:hAnsi="Times New Roman" w:cs="Times New Roman"/>
+          <w:rFonts w:cstheme="minorHAnsi"/>
+          <w:sz w:val="24"/>
+          <w:szCs w:val="24"/>
+        </w:rPr>
+      </w:pPr>
+    </w:p>
+    <w:p>
+      <w:pPr>
+        <w:rPr>
+          <w:rFonts w:cstheme="minorHAnsi"/>
+          <w:sz w:val="24"/>
+          <w:szCs w:val="24"/>
+        </w:rPr>
+      </w:pPr>
+      <w:r>
+        <w:rPr>
+          <w:rFonts w:cstheme="minorHAnsi"/>
           <w:sz w:val="24"/>
           <w:szCs w:val="24"/>
         </w:rPr>
@@ -441,7 +697,7 @@
       </w:r>
       <w:r>
         <w:rPr>
-          <w:rFonts w:ascii="Times New Roman" w:hAnsi="Times New Roman" w:cs="Times New Roman"/>
+          <w:rFonts w:cstheme="minorHAnsi"/>
           <w:sz w:val="24"/>
           <w:szCs w:val="24"/>
         </w:rPr>
@@ -451,7 +707,7 @@
     <w:p>
       <w:pPr>
         <w:rPr>
-          <w:rFonts w:ascii="Times New Roman" w:hAnsi="Times New Roman" w:cs="Times New Roman"/>
+          <w:rFonts w:cstheme="minorHAnsi"/>
           <w:sz w:val="24"/>
           <w:szCs w:val="24"/>
         </w:rPr>
@@ -461,12 +717,12 @@
       <w:pPr>
         <w:pStyle w:val="Heading1"/>
         <w:rPr>
-          <w:rFonts w:ascii="Times New Roman" w:hAnsi="Times New Roman" w:cs="Times New Roman"/>
-        </w:rPr>
-      </w:pPr>
-      <w:r>
-        <w:rPr>
-          <w:rFonts w:ascii="Times New Roman" w:hAnsi="Times New Roman" w:cs="Times New Roman"/>
+          <w:rFonts w:asciiTheme="minorHAnsi" w:hAnsiTheme="minorHAnsi" w:cstheme="minorHAnsi"/>
+        </w:rPr>
+      </w:pPr>
+      <w:r>
+        <w:rPr>
+          <w:rFonts w:asciiTheme="minorHAnsi" w:hAnsiTheme="minorHAnsi" w:cstheme="minorHAnsi"/>
         </w:rPr>
         <w:t>Option Identification and Selection</w:t>
       </w:r>
@@ -474,39 +730,205 @@
     <w:p>
       <w:pPr>
         <w:rPr>
-          <w:rFonts w:ascii="Times New Roman" w:hAnsi="Times New Roman" w:cs="Times New Roman"/>
-          <w:sz w:val="24"/>
-          <w:szCs w:val="24"/>
-        </w:rPr>
-      </w:pPr>
-    </w:p>
-    <w:p>
-      <w:pPr>
-        <w:rPr>
-          <w:rFonts w:ascii="Times New Roman" w:hAnsi="Times New Roman" w:cs="Times New Roman"/>
-          <w:sz w:val="24"/>
-          <w:szCs w:val="24"/>
-        </w:rPr>
-      </w:pPr>
-      <w:r>
-        <w:rPr>
-          <w:rFonts w:ascii="Times New Roman" w:hAnsi="Times New Roman" w:cs="Times New Roman"/>
-          <w:sz w:val="24"/>
-          <w:szCs w:val="24"/>
-        </w:rPr>
-        <w:tab/>
-      </w:r>
+          <w:rFonts w:cstheme="minorHAnsi"/>
+          <w:sz w:val="24"/>
+          <w:szCs w:val="24"/>
+        </w:rPr>
+      </w:pPr>
+    </w:p>
+    <w:p>
+      <w:pPr>
+        <w:rPr>
+          <w:rFonts w:cstheme="minorHAnsi"/>
+          <w:b/>
+          <w:sz w:val="24"/>
+          <w:szCs w:val="24"/>
+          <w:u w:val="single"/>
+        </w:rPr>
+      </w:pPr>
+      <w:r>
+        <w:rPr>
+          <w:rFonts w:cstheme="minorHAnsi"/>
+          <w:b/>
+          <w:sz w:val="24"/>
+          <w:szCs w:val="24"/>
+          <w:u w:val="single"/>
+        </w:rPr>
+        <w:t>Problem: Too many unused but reserved rooms</w:t>
+      </w:r>
+    </w:p>
+    <w:p>
+      <w:pPr>
+        <w:rPr>
+          <w:rFonts w:cstheme="minorHAnsi"/>
+          <w:sz w:val="24"/>
+          <w:szCs w:val="24"/>
+        </w:rPr>
+      </w:pPr>
+      <w:r>
+        <w:rPr>
+          <w:rFonts w:cstheme="minorHAnsi"/>
+          <w:sz w:val="24"/>
+          <w:szCs w:val="24"/>
+        </w:rPr>
+        <w:t>Solution</w:t>
+      </w:r>
+      <w:r>
+        <w:rPr>
+          <w:rFonts w:cstheme="minorHAnsi"/>
+          <w:sz w:val="24"/>
+          <w:szCs w:val="24"/>
+        </w:rPr>
+        <w:t xml:space="preserve"> 1: </w:t>
+      </w:r>
+      <w:r>
+        <w:rPr>
+          <w:rFonts w:cstheme="minorHAnsi"/>
+          <w:sz w:val="24"/>
+          <w:szCs w:val="24"/>
+        </w:rPr>
+        <w:t>We will make a new reservati</w:t>
+      </w:r>
+      <w:bookmarkStart w:id="0" w:name="_GoBack"/>
+      <w:bookmarkEnd w:id="0"/>
+      <w:r>
+        <w:rPr>
+          <w:rFonts w:cstheme="minorHAnsi"/>
+          <w:sz w:val="24"/>
+          <w:szCs w:val="24"/>
+        </w:rPr>
+        <w:t xml:space="preserve">on system for the school to use. It will </w:t>
+      </w:r>
+      <w:r>
+        <w:rPr>
+          <w:rFonts w:cstheme="minorHAnsi"/>
+          <w:sz w:val="24"/>
+          <w:szCs w:val="24"/>
+        </w:rPr>
+        <w:t>have students get notifications about their reservation and have them confirm the reservation when they get to the room.</w:t>
+      </w:r>
+    </w:p>
+    <w:p>
+      <w:pPr>
+        <w:rPr>
+          <w:rFonts w:cstheme="minorHAnsi"/>
+          <w:sz w:val="24"/>
+          <w:szCs w:val="24"/>
+        </w:rPr>
+      </w:pPr>
+      <w:r>
+        <w:rPr>
+          <w:rFonts w:cstheme="minorHAnsi"/>
+          <w:sz w:val="24"/>
+          <w:szCs w:val="24"/>
+        </w:rPr>
+        <w:lastRenderedPageBreak/>
+        <w:t>Solution 2: Have a staff member walk around to all the different rooms to see if the rooms are in use, and if a room is not in use but is reserved, then the staff member will delete that reservation.</w:t>
+      </w:r>
+    </w:p>
+    <w:p>
+      <w:pPr>
+        <w:rPr>
+          <w:rFonts w:cstheme="minorHAnsi"/>
+          <w:sz w:val="24"/>
+          <w:szCs w:val="24"/>
+        </w:rPr>
+      </w:pPr>
+      <w:r>
+        <w:rPr>
+          <w:rFonts w:cstheme="minorHAnsi"/>
+          <w:sz w:val="24"/>
+          <w:szCs w:val="24"/>
+        </w:rPr>
+        <w:t>Solution 3</w:t>
+      </w:r>
+      <w:r>
+        <w:rPr>
+          <w:rFonts w:cstheme="minorHAnsi"/>
+          <w:sz w:val="24"/>
+          <w:szCs w:val="24"/>
+        </w:rPr>
+        <w:t>: We do nothing.</w:t>
+      </w:r>
+    </w:p>
+    <w:p>
+      <w:pPr>
+        <w:rPr>
+          <w:rFonts w:cstheme="minorHAnsi"/>
+          <w:sz w:val="24"/>
+          <w:szCs w:val="24"/>
+        </w:rPr>
+      </w:pPr>
+    </w:p>
+    <w:p>
+      <w:pPr>
+        <w:ind w:firstLine="720"/>
+        <w:rPr>
+          <w:rFonts w:cstheme="minorHAnsi"/>
+          <w:sz w:val="24"/>
+          <w:szCs w:val="24"/>
+        </w:rPr>
+      </w:pPr>
+      <w:r>
+        <w:rPr>
+          <w:rFonts w:cstheme="minorHAnsi"/>
+          <w:sz w:val="24"/>
+          <w:szCs w:val="24"/>
+        </w:rPr>
+        <w:t>S</w:t>
+      </w:r>
+      <w:r>
+        <w:rPr>
+          <w:rFonts w:cstheme="minorHAnsi"/>
+          <w:sz w:val="24"/>
+          <w:szCs w:val="24"/>
+        </w:rPr>
+        <w:t xml:space="preserve">olution 1 </w:t>
+      </w:r>
+      <w:r>
+        <w:rPr>
+          <w:rFonts w:cstheme="minorHAnsi"/>
+          <w:sz w:val="24"/>
+          <w:szCs w:val="24"/>
+        </w:rPr>
+        <w:t>is a relatively cheap solution to the problem</w:t>
+      </w:r>
+      <w:r>
+        <w:rPr>
+          <w:rFonts w:cstheme="minorHAnsi"/>
+          <w:sz w:val="24"/>
+          <w:szCs w:val="24"/>
+        </w:rPr>
+        <w:t xml:space="preserve">. Also, it will cancel the reservations much faster than solution 2 because it does </w:t>
+      </w:r>
+      <w:r>
+        <w:rPr>
+          <w:rFonts w:cstheme="minorHAnsi"/>
+          <w:sz w:val="24"/>
+          <w:szCs w:val="24"/>
+        </w:rPr>
+        <w:t>not require a person to walk around to the room. Solution 2 will require an employee to be paid to walk around the school, and this is just a waste of time and money when an IT solution would be much cheaper in the long run. Solution 3 is the cheapest, but it doesn’t solve the problem at all. Therefore, based on this, solution 1 is the best solution for the problem.</w:t>
+      </w:r>
+    </w:p>
+    <w:p>
+      <w:pPr>
+        <w:rPr>
+          <w:rFonts w:cstheme="minorHAnsi"/>
+          <w:sz w:val="24"/>
+          <w:szCs w:val="24"/>
+        </w:rPr>
+      </w:pPr>
     </w:p>
     <w:p>
       <w:pPr>
         <w:pStyle w:val="Heading1"/>
         <w:rPr>
-          <w:rFonts w:ascii="Times New Roman" w:hAnsi="Times New Roman" w:cs="Times New Roman"/>
-        </w:rPr>
-      </w:pPr>
-      <w:r>
-        <w:rPr>
-          <w:rFonts w:ascii="Times New Roman" w:hAnsi="Times New Roman" w:cs="Times New Roman"/>
+          <w:rFonts w:asciiTheme="minorHAnsi" w:hAnsiTheme="minorHAnsi" w:cstheme="minorHAnsi"/>
+        </w:rPr>
+      </w:pPr>
+      <w:r>
+        <w:rPr>
+          <w:rFonts w:asciiTheme="minorHAnsi" w:hAnsiTheme="minorHAnsi" w:cstheme="minorHAnsi"/>
         </w:rPr>
         <w:t>Scope, Impact and Interdependencies</w:t>
       </w:r>
@@ -514,7 +936,7 @@
     <w:p>
       <w:pPr>
         <w:rPr>
-          <w:rFonts w:ascii="Times New Roman" w:hAnsi="Times New Roman" w:cs="Times New Roman"/>
+          <w:rFonts w:cstheme="minorHAnsi"/>
         </w:rPr>
       </w:pPr>
     </w:p>
@@ -522,14 +944,14 @@
       <w:pPr>
         <w:ind w:firstLine="720"/>
         <w:rPr>
-          <w:rFonts w:ascii="Times New Roman" w:hAnsi="Times New Roman" w:cs="Times New Roman"/>
-          <w:sz w:val="24"/>
-          <w:szCs w:val="24"/>
-        </w:rPr>
-      </w:pPr>
-      <w:r>
-        <w:rPr>
-          <w:rFonts w:ascii="Times New Roman" w:hAnsi="Times New Roman" w:cs="Times New Roman"/>
+          <w:rFonts w:cstheme="minorHAnsi"/>
+          <w:sz w:val="24"/>
+          <w:szCs w:val="24"/>
+        </w:rPr>
+      </w:pPr>
+      <w:r>
+        <w:rPr>
+          <w:rFonts w:cstheme="minorHAnsi"/>
           <w:sz w:val="24"/>
           <w:szCs w:val="24"/>
         </w:rPr>
@@ -537,7 +959,7 @@
       </w:r>
       <w:r>
         <w:rPr>
-          <w:rFonts w:ascii="Times New Roman" w:hAnsi="Times New Roman" w:cs="Times New Roman"/>
+          <w:rFonts w:cstheme="minorHAnsi"/>
           <w:sz w:val="24"/>
           <w:szCs w:val="24"/>
         </w:rPr>
@@ -548,7 +970,7 @@
       <w:pPr>
         <w:ind w:firstLine="720"/>
         <w:rPr>
-          <w:rFonts w:ascii="Times New Roman" w:hAnsi="Times New Roman" w:cs="Times New Roman"/>
+          <w:rFonts w:cstheme="minorHAnsi"/>
           <w:sz w:val="24"/>
           <w:szCs w:val="24"/>
         </w:rPr>
@@ -558,12 +980,12 @@
       <w:pPr>
         <w:pStyle w:val="Heading1"/>
         <w:rPr>
-          <w:rFonts w:ascii="Times New Roman" w:hAnsi="Times New Roman" w:cs="Times New Roman"/>
-        </w:rPr>
-      </w:pPr>
-      <w:r>
-        <w:rPr>
-          <w:rFonts w:ascii="Times New Roman" w:hAnsi="Times New Roman" w:cs="Times New Roman"/>
+          <w:rFonts w:asciiTheme="minorHAnsi" w:hAnsiTheme="minorHAnsi" w:cstheme="minorHAnsi"/>
+        </w:rPr>
+      </w:pPr>
+      <w:r>
+        <w:rPr>
+          <w:rFonts w:asciiTheme="minorHAnsi" w:hAnsiTheme="minorHAnsi" w:cstheme="minorHAnsi"/>
         </w:rPr>
         <w:t>Outline Plan</w:t>
       </w:r>
@@ -571,21 +993,21 @@
     <w:p>
       <w:pPr>
         <w:rPr>
-          <w:rFonts w:ascii="Times New Roman" w:hAnsi="Times New Roman" w:cs="Times New Roman"/>
-        </w:rPr>
-      </w:pPr>
-    </w:p>
-    <w:p>
-      <w:pPr>
-        <w:rPr>
-          <w:rFonts w:ascii="Times New Roman" w:hAnsi="Times New Roman" w:cs="Times New Roman"/>
-          <w:sz w:val="24"/>
-          <w:szCs w:val="24"/>
-        </w:rPr>
-      </w:pPr>
-      <w:r>
-        <w:rPr>
-          <w:rFonts w:ascii="Times New Roman" w:hAnsi="Times New Roman" w:cs="Times New Roman"/>
+          <w:rFonts w:cstheme="minorHAnsi"/>
+        </w:rPr>
+      </w:pPr>
+    </w:p>
+    <w:p>
+      <w:pPr>
+        <w:rPr>
+          <w:rFonts w:cstheme="minorHAnsi"/>
+          <w:sz w:val="24"/>
+          <w:szCs w:val="24"/>
+        </w:rPr>
+      </w:pPr>
+      <w:r>
+        <w:rPr>
+          <w:rFonts w:cstheme="minorHAnsi"/>
           <w:sz w:val="24"/>
           <w:szCs w:val="24"/>
         </w:rPr>
@@ -596,7 +1018,7 @@
     <w:p>
       <w:pPr>
         <w:rPr>
-          <w:rFonts w:ascii="Times New Roman" w:hAnsi="Times New Roman" w:cs="Times New Roman"/>
+          <w:rFonts w:cstheme="minorHAnsi"/>
           <w:sz w:val="24"/>
           <w:szCs w:val="24"/>
         </w:rPr>
@@ -606,52 +1028,12 @@
       <w:pPr>
         <w:pStyle w:val="Heading1"/>
         <w:rPr>
-          <w:rFonts w:ascii="Times New Roman" w:hAnsi="Times New Roman" w:cs="Times New Roman"/>
-        </w:rPr>
-      </w:pPr>
-      <w:r>
-        <w:rPr>
-          <w:rFonts w:ascii="Times New Roman" w:hAnsi="Times New Roman" w:cs="Times New Roman"/>
-        </w:rPr>
-        <w:t>Market Assessment</w:t>
-      </w:r>
-    </w:p>
-    <w:p>
-      <w:pPr>
-        <w:rPr>
-          <w:rFonts w:ascii="Times New Roman" w:hAnsi="Times New Roman" w:cs="Times New Roman"/>
-          <w:sz w:val="24"/>
-          <w:szCs w:val="24"/>
-        </w:rPr>
-      </w:pPr>
-    </w:p>
-    <w:p>
-      <w:pPr>
-        <w:rPr>
-          <w:rFonts w:ascii="Times New Roman" w:hAnsi="Times New Roman" w:cs="Times New Roman"/>
-          <w:sz w:val="24"/>
-          <w:szCs w:val="24"/>
-        </w:rPr>
-      </w:pPr>
-      <w:r>
-        <w:rPr>
-          <w:rFonts w:ascii="Times New Roman" w:hAnsi="Times New Roman" w:cs="Times New Roman"/>
-          <w:sz w:val="24"/>
-          <w:szCs w:val="24"/>
-        </w:rPr>
-        <w:tab/>
-      </w:r>
-    </w:p>
-    <w:p>
-      <w:pPr>
-        <w:pStyle w:val="Heading1"/>
-        <w:rPr>
-          <w:rFonts w:ascii="Times New Roman" w:hAnsi="Times New Roman" w:cs="Times New Roman"/>
-        </w:rPr>
-      </w:pPr>
-      <w:r>
-        <w:rPr>
-          <w:rFonts w:ascii="Times New Roman" w:hAnsi="Times New Roman" w:cs="Times New Roman"/>
+          <w:rFonts w:asciiTheme="minorHAnsi" w:hAnsiTheme="minorHAnsi" w:cstheme="minorHAnsi"/>
+        </w:rPr>
+      </w:pPr>
+      <w:r>
+        <w:rPr>
+          <w:rFonts w:asciiTheme="minorHAnsi" w:hAnsiTheme="minorHAnsi" w:cstheme="minorHAnsi"/>
         </w:rPr>
         <w:t>Risk Assessment</w:t>
       </w:r>
@@ -659,14 +1041,7 @@
     <w:p>
       <w:pPr>
         <w:rPr>
-          <w:rFonts w:ascii="Times New Roman" w:hAnsi="Times New Roman" w:cs="Times New Roman"/>
-        </w:rPr>
-      </w:pPr>
-    </w:p>
-    <w:p>
-      <w:pPr>
-        <w:rPr>
-          <w:rFonts w:ascii="Times New Roman" w:eastAsiaTheme="majorEastAsia" w:hAnsi="Times New Roman" w:cs="Times New Roman"/>
+          <w:rFonts w:eastAsiaTheme="majorEastAsia" w:cstheme="minorHAnsi"/>
           <w:color w:val="2E74B5" w:themeColor="accent1" w:themeShade="BF"/>
           <w:sz w:val="24"/>
           <w:szCs w:val="24"/>
@@ -674,7 +1049,7 @@
       </w:pPr>
       <w:r>
         <w:rPr>
-          <w:rFonts w:ascii="Times New Roman" w:eastAsiaTheme="majorEastAsia" w:hAnsi="Times New Roman" w:cs="Times New Roman"/>
+          <w:rFonts w:eastAsiaTheme="majorEastAsia" w:cstheme="minorHAnsi"/>
           <w:color w:val="2E74B5" w:themeColor="accent1" w:themeShade="BF"/>
           <w:sz w:val="24"/>
           <w:szCs w:val="24"/>
@@ -702,12 +1077,18 @@
           <w:p>
             <w:pPr>
               <w:rPr>
+                <w:rFonts w:cstheme="minorHAnsi"/>
                 <w:b/>
+                <w:sz w:val="24"/>
+                <w:szCs w:val="24"/>
               </w:rPr>
             </w:pPr>
             <w:r>
               <w:rPr>
+                <w:rFonts w:cstheme="minorHAnsi"/>
                 <w:b/>
+                <w:sz w:val="24"/>
+                <w:szCs w:val="24"/>
               </w:rPr>
               <w:t>Incident</w:t>
             </w:r>
@@ -720,12 +1101,18 @@
           <w:p>
             <w:pPr>
               <w:rPr>
+                <w:rFonts w:cstheme="minorHAnsi"/>
                 <w:b/>
+                <w:sz w:val="24"/>
+                <w:szCs w:val="24"/>
               </w:rPr>
             </w:pPr>
             <w:r>
               <w:rPr>
+                <w:rFonts w:cstheme="minorHAnsi"/>
                 <w:b/>
+                <w:sz w:val="24"/>
+                <w:szCs w:val="24"/>
               </w:rPr>
               <w:t>Impact</w:t>
             </w:r>
@@ -738,12 +1125,18 @@
           <w:p>
             <w:pPr>
               <w:rPr>
+                <w:rFonts w:cstheme="minorHAnsi"/>
                 <w:b/>
+                <w:sz w:val="24"/>
+                <w:szCs w:val="24"/>
               </w:rPr>
             </w:pPr>
             <w:r>
               <w:rPr>
+                <w:rFonts w:cstheme="minorHAnsi"/>
                 <w:b/>
+                <w:sz w:val="24"/>
+                <w:szCs w:val="24"/>
               </w:rPr>
               <w:t>Vulnerability</w:t>
             </w:r>
@@ -756,12 +1149,18 @@
           <w:p>
             <w:pPr>
               <w:rPr>
+                <w:rFonts w:cstheme="minorHAnsi"/>
                 <w:b/>
+                <w:sz w:val="24"/>
+                <w:szCs w:val="24"/>
               </w:rPr>
             </w:pPr>
             <w:r>
               <w:rPr>
+                <w:rFonts w:cstheme="minorHAnsi"/>
                 <w:b/>
+                <w:sz w:val="24"/>
+                <w:szCs w:val="24"/>
               </w:rPr>
               <w:t>Threat</w:t>
             </w:r>
@@ -776,26 +1175,20 @@
           <w:p>
             <w:pPr>
               <w:rPr>
+                <w:rFonts w:cstheme="minorHAnsi"/>
+                <w:sz w:val="24"/>
+                <w:szCs w:val="24"/>
                 <w:lang w:val="en-US"/>
               </w:rPr>
             </w:pPr>
             <w:r>
               <w:rPr>
-                <w:lang w:val="en-US"/>
-              </w:rPr>
-              <w:t>Unauthorized acce</w:t>
-            </w:r>
-            <w:r>
-              <w:rPr>
-                <w:lang w:val="en-US"/>
-              </w:rPr>
-              <w:t>s</w:t>
-            </w:r>
-            <w:r>
-              <w:rPr>
-                <w:lang w:val="en-US"/>
-              </w:rPr>
-              <w:t>s to admin user</w:t>
+                <w:rFonts w:cstheme="minorHAnsi"/>
+                <w:sz w:val="24"/>
+                <w:szCs w:val="24"/>
+                <w:lang w:val="en-US"/>
+              </w:rPr>
+              <w:t>Unauthorized access to admin user</w:t>
             </w:r>
           </w:p>
         </w:tc>
@@ -806,23 +1199,19 @@
           <w:p>
             <w:pPr>
               <w:rPr>
+                <w:rFonts w:cstheme="minorHAnsi"/>
+                <w:sz w:val="24"/>
+                <w:szCs w:val="24"/>
                 <w:lang w:val="en-US"/>
               </w:rPr>
             </w:pPr>
             <w:r>
               <w:rPr>
-                <w:lang w:val="en-US"/>
-              </w:rPr>
-              <w:t>High</w:t>
-            </w:r>
-          </w:p>
-        </w:tc>
-        <w:tc>
-          <w:tcPr>
-            <w:tcW w:w="2254" w:type="dxa"/>
-          </w:tcPr>
-          <w:p>
-            <w:r>
+                <w:rFonts w:cstheme="minorHAnsi"/>
+                <w:sz w:val="24"/>
+                <w:szCs w:val="24"/>
+                <w:lang w:val="en-US"/>
+              </w:rPr>
               <w:t>High</w:t>
             </w:r>
           </w:p>
@@ -834,27 +1223,52 @@
           <w:p>
             <w:pPr>
               <w:rPr>
-                <w:lang w:val="en-US"/>
+                <w:rFonts w:cstheme="minorHAnsi"/>
+                <w:sz w:val="24"/>
+                <w:szCs w:val="24"/>
               </w:rPr>
             </w:pPr>
             <w:r>
               <w:rPr>
-                <w:lang w:val="en-US"/>
-              </w:rPr>
-              <w:t xml:space="preserve">This would be very bad because </w:t>
+                <w:rFonts w:cstheme="minorHAnsi"/>
+                <w:sz w:val="24"/>
+                <w:szCs w:val="24"/>
+              </w:rPr>
+              <w:t>High</w:t>
+            </w:r>
+          </w:p>
+        </w:tc>
+        <w:tc>
+          <w:tcPr>
+            <w:tcW w:w="2254" w:type="dxa"/>
+          </w:tcPr>
+          <w:p>
+            <w:pPr>
+              <w:rPr>
+                <w:rFonts w:cstheme="minorHAnsi"/>
+                <w:sz w:val="24"/>
+                <w:szCs w:val="24"/>
+                <w:lang w:val="en-US"/>
+              </w:rPr>
+            </w:pPr>
+            <w:r>
+              <w:rPr>
+                <w:rFonts w:cstheme="minorHAnsi"/>
+                <w:sz w:val="24"/>
+                <w:szCs w:val="24"/>
+                <w:lang w:val="en-US"/>
+              </w:rPr>
+              <w:t xml:space="preserve">This would be very bad because it would basically make the system useless. It is highly vulnerable as well because there are </w:t>
             </w:r>
             <w:r>
               <w:rPr>
-                <w:lang w:val="en-US"/>
-              </w:rPr>
-              <w:t xml:space="preserve">it would basically make the system useless. It is </w:t>
-            </w:r>
-            <w:r>
-              <w:rPr>
+                <w:rFonts w:cstheme="minorHAnsi"/>
+                <w:sz w:val="24"/>
+                <w:szCs w:val="24"/>
                 <w:lang w:val="en-US"/>
               </w:rPr>
               <w:lastRenderedPageBreak/>
-              <w:t>highly vulnerable as well because there are many computer science students in the school who may be able to do this.</w:t>
+              <w:t>many computer science students in the school who may be able to do this.</w:t>
             </w:r>
           </w:p>
         </w:tc>
@@ -867,11 +1281,17 @@
           <w:p>
             <w:pPr>
               <w:rPr>
+                <w:rFonts w:cstheme="minorHAnsi"/>
+                <w:sz w:val="24"/>
+                <w:szCs w:val="24"/>
                 <w:lang w:val="en-US"/>
               </w:rPr>
             </w:pPr>
             <w:r>
               <w:rPr>
+                <w:rFonts w:cstheme="minorHAnsi"/>
+                <w:sz w:val="24"/>
+                <w:szCs w:val="24"/>
                 <w:lang w:val="en-US"/>
               </w:rPr>
               <w:lastRenderedPageBreak/>
@@ -886,11 +1306,17 @@
           <w:p>
             <w:pPr>
               <w:rPr>
+                <w:rFonts w:cstheme="minorHAnsi"/>
+                <w:sz w:val="24"/>
+                <w:szCs w:val="24"/>
                 <w:lang w:val="en-US"/>
               </w:rPr>
             </w:pPr>
             <w:r>
               <w:rPr>
+                <w:rFonts w:cstheme="minorHAnsi"/>
+                <w:sz w:val="24"/>
+                <w:szCs w:val="24"/>
                 <w:lang w:val="en-US"/>
               </w:rPr>
               <w:t>Low</w:t>
@@ -904,11 +1330,17 @@
           <w:p>
             <w:pPr>
               <w:rPr>
+                <w:rFonts w:cstheme="minorHAnsi"/>
+                <w:sz w:val="24"/>
+                <w:szCs w:val="24"/>
                 <w:lang w:val="en-US"/>
               </w:rPr>
             </w:pPr>
             <w:r>
               <w:rPr>
+                <w:rFonts w:cstheme="minorHAnsi"/>
+                <w:sz w:val="24"/>
+                <w:szCs w:val="24"/>
                 <w:lang w:val="en-US"/>
               </w:rPr>
               <w:t>High</w:t>
@@ -922,23 +1354,30 @@
           <w:p>
             <w:pPr>
               <w:rPr>
+                <w:rFonts w:cstheme="minorHAnsi"/>
+                <w:sz w:val="24"/>
+                <w:szCs w:val="24"/>
                 <w:lang w:val="en-US"/>
               </w:rPr>
             </w:pPr>
             <w:r>
               <w:rPr>
+                <w:rFonts w:cstheme="minorHAnsi"/>
+                <w:sz w:val="24"/>
+                <w:szCs w:val="24"/>
                 <w:lang w:val="en-US"/>
               </w:rPr>
               <w:t>This would not be very bad because it will not have any effect on any reservations. It is highly vulnerable though because this is a school with many computer science students</w:t>
             </w:r>
             <w:r>
               <w:rPr>
+                <w:rFonts w:cstheme="minorHAnsi"/>
+                <w:sz w:val="24"/>
+                <w:szCs w:val="24"/>
                 <w:lang w:val="en-US"/>
               </w:rPr>
               <w:t xml:space="preserve"> who may be able to do this.</w:t>
             </w:r>
-            <w:bookmarkStart w:id="0" w:name="_GoBack"/>
-            <w:bookmarkEnd w:id="0"/>
           </w:p>
         </w:tc>
       </w:tr>
@@ -946,7 +1385,7 @@
     <w:p>
       <w:pPr>
         <w:rPr>
-          <w:rFonts w:ascii="Times New Roman" w:eastAsiaTheme="majorEastAsia" w:hAnsi="Times New Roman" w:cs="Times New Roman"/>
+          <w:rFonts w:eastAsiaTheme="majorEastAsia" w:cstheme="minorHAnsi"/>
           <w:color w:val="2E74B5" w:themeColor="accent1" w:themeShade="BF"/>
           <w:sz w:val="24"/>
           <w:szCs w:val="24"/>
@@ -957,12 +1396,12 @@
       <w:pPr>
         <w:pStyle w:val="Heading1"/>
         <w:rPr>
-          <w:rFonts w:ascii="Times New Roman" w:hAnsi="Times New Roman" w:cs="Times New Roman"/>
-        </w:rPr>
-      </w:pPr>
-      <w:r>
-        <w:rPr>
-          <w:rFonts w:ascii="Times New Roman" w:hAnsi="Times New Roman" w:cs="Times New Roman"/>
+          <w:rFonts w:asciiTheme="minorHAnsi" w:hAnsiTheme="minorHAnsi" w:cstheme="minorHAnsi"/>
+        </w:rPr>
+      </w:pPr>
+      <w:r>
+        <w:rPr>
+          <w:rFonts w:asciiTheme="minorHAnsi" w:hAnsiTheme="minorHAnsi" w:cstheme="minorHAnsi"/>
         </w:rPr>
         <w:t>Project Approach</w:t>
       </w:r>
@@ -970,14 +1409,32 @@
     <w:p>
       <w:pPr>
         <w:rPr>
-          <w:rFonts w:ascii="Times New Roman" w:hAnsi="Times New Roman" w:cs="Times New Roman"/>
-        </w:rPr>
-      </w:pPr>
-    </w:p>
-    <w:p>
-      <w:pPr>
-        <w:rPr>
-          <w:rFonts w:ascii="Times New Roman" w:hAnsi="Times New Roman" w:cs="Times New Roman"/>
+          <w:rFonts w:cstheme="minorHAnsi"/>
+        </w:rPr>
+      </w:pPr>
+    </w:p>
+    <w:p>
+      <w:pPr>
+        <w:rPr>
+          <w:rFonts w:cstheme="minorHAnsi"/>
+          <w:sz w:val="24"/>
+          <w:szCs w:val="24"/>
+        </w:rPr>
+      </w:pPr>
+      <w:r>
+        <w:rPr>
+          <w:rFonts w:cstheme="minorHAnsi"/>
+          <w:sz w:val="24"/>
+          <w:szCs w:val="24"/>
+        </w:rPr>
+        <w:tab/>
+        <w:t>We will work using the scrum methodology. Our sprints are one week in length and will begin and end on Wednesday. We will begin each day with a stand-up meeting where we discuss what we need help with and what we have done and will do. Also, at the end of each sprint the group will have a retrospective to discuss how things worked for that sprint and if there is any way we could improve the sprint for next time. We will rotate the scrum master for each sprint so that each group member can get experience with that position. Since we are working on this for our school project we will not be having anyone else doing any of the work for us. We will be getting guidance and assistance from teachers and other students.</w:t>
+      </w:r>
+    </w:p>
+    <w:p>
+      <w:pPr>
+        <w:rPr>
+          <w:rFonts w:cstheme="minorHAnsi"/>
           <w:sz w:val="24"/>
           <w:szCs w:val="24"/>
         </w:rPr>
@@ -987,12 +1444,12 @@
       <w:pPr>
         <w:pStyle w:val="Heading1"/>
         <w:rPr>
-          <w:rFonts w:ascii="Times New Roman" w:hAnsi="Times New Roman" w:cs="Times New Roman"/>
-        </w:rPr>
-      </w:pPr>
-      <w:r>
-        <w:rPr>
-          <w:rFonts w:ascii="Times New Roman" w:hAnsi="Times New Roman" w:cs="Times New Roman"/>
+          <w:rFonts w:asciiTheme="minorHAnsi" w:hAnsiTheme="minorHAnsi" w:cstheme="minorHAnsi"/>
+        </w:rPr>
+      </w:pPr>
+      <w:r>
+        <w:rPr>
+          <w:rFonts w:asciiTheme="minorHAnsi" w:hAnsiTheme="minorHAnsi" w:cstheme="minorHAnsi"/>
         </w:rPr>
         <w:t>Purchasing Strategy</w:t>
       </w:r>
@@ -1000,16 +1457,34 @@
     <w:p>
       <w:pPr>
         <w:rPr>
-          <w:rFonts w:ascii="Times New Roman" w:hAnsi="Times New Roman" w:cs="Times New Roman"/>
-          <w:sz w:val="24"/>
-          <w:szCs w:val="24"/>
-        </w:rPr>
-      </w:pPr>
-    </w:p>
-    <w:p>
-      <w:pPr>
-        <w:rPr>
-          <w:rFonts w:ascii="Times New Roman" w:hAnsi="Times New Roman" w:cs="Times New Roman"/>
+          <w:rFonts w:cstheme="minorHAnsi"/>
+          <w:sz w:val="24"/>
+          <w:szCs w:val="24"/>
+        </w:rPr>
+      </w:pPr>
+    </w:p>
+    <w:p>
+      <w:pPr>
+        <w:rPr>
+          <w:rFonts w:cstheme="minorHAnsi"/>
+          <w:sz w:val="24"/>
+          <w:szCs w:val="24"/>
+        </w:rPr>
+      </w:pPr>
+      <w:r>
+        <w:rPr>
+          <w:rFonts w:cstheme="minorHAnsi"/>
+          <w:sz w:val="24"/>
+          <w:szCs w:val="24"/>
+        </w:rPr>
+        <w:tab/>
+        <w:t>Since we are doing this as a project for the school, there will be little to no cost to the school. Therefore, the school will not need to make any financial changes because of this project. If they decide to expand on it after we have finished working on it, it may require financial changes.</w:t>
+      </w:r>
+    </w:p>
+    <w:p>
+      <w:pPr>
+        <w:rPr>
+          <w:rFonts w:cstheme="minorHAnsi"/>
           <w:sz w:val="24"/>
           <w:szCs w:val="24"/>
         </w:rPr>
@@ -1019,12 +1494,12 @@
       <w:pPr>
         <w:pStyle w:val="Heading1"/>
         <w:rPr>
-          <w:rFonts w:ascii="Times New Roman" w:hAnsi="Times New Roman" w:cs="Times New Roman"/>
-        </w:rPr>
-      </w:pPr>
-      <w:r>
-        <w:rPr>
-          <w:rFonts w:ascii="Times New Roman" w:hAnsi="Times New Roman" w:cs="Times New Roman"/>
+          <w:rFonts w:asciiTheme="minorHAnsi" w:hAnsiTheme="minorHAnsi" w:cstheme="minorHAnsi"/>
+        </w:rPr>
+      </w:pPr>
+      <w:r>
+        <w:rPr>
+          <w:rFonts w:asciiTheme="minorHAnsi" w:hAnsiTheme="minorHAnsi" w:cstheme="minorHAnsi"/>
         </w:rPr>
         <w:t>Project Governance</w:t>
       </w:r>
@@ -1032,38 +1507,31 @@
     <w:p>
       <w:pPr>
         <w:rPr>
-          <w:rFonts w:ascii="Times New Roman" w:hAnsi="Times New Roman" w:cs="Times New Roman"/>
-        </w:rPr>
-      </w:pPr>
-    </w:p>
-    <w:p>
-      <w:pPr>
-        <w:rPr>
-          <w:rFonts w:ascii="Times New Roman" w:hAnsi="Times New Roman" w:cs="Times New Roman"/>
-          <w:sz w:val="24"/>
-          <w:szCs w:val="24"/>
-        </w:rPr>
-      </w:pPr>
-      <w:r>
-        <w:rPr>
-          <w:rFonts w:ascii="Times New Roman" w:hAnsi="Times New Roman" w:cs="Times New Roman"/>
-          <w:sz w:val="24"/>
-          <w:szCs w:val="24"/>
-        </w:rPr>
-        <w:tab/>
-      </w:r>
-      <w:r>
-        <w:rPr>
-          <w:rFonts w:ascii="Times New Roman" w:hAnsi="Times New Roman" w:cs="Times New Roman"/>
+          <w:rFonts w:cstheme="minorHAnsi"/>
+        </w:rPr>
+      </w:pPr>
+    </w:p>
+    <w:p>
+      <w:pPr>
+        <w:rPr>
+          <w:rFonts w:cstheme="minorHAnsi"/>
+          <w:sz w:val="24"/>
+          <w:szCs w:val="24"/>
+        </w:rPr>
+      </w:pPr>
+      <w:r>
+        <w:rPr>
+          <w:rFonts w:cstheme="minorHAnsi"/>
           <w:sz w:val="24"/>
           <w:szCs w:val="24"/>
           <w:u w:val="single"/>
         </w:rPr>
+        <w:lastRenderedPageBreak/>
         <w:t>Scrum Master:</w:t>
       </w:r>
       <w:r>
         <w:rPr>
-          <w:rFonts w:ascii="Times New Roman" w:hAnsi="Times New Roman" w:cs="Times New Roman"/>
+          <w:rFonts w:cstheme="minorHAnsi"/>
           <w:sz w:val="24"/>
           <w:szCs w:val="24"/>
         </w:rPr>
@@ -1072,51 +1540,42 @@
     </w:p>
     <w:p>
       <w:pPr>
+        <w:rPr>
+          <w:rFonts w:cstheme="minorHAnsi"/>
+          <w:sz w:val="24"/>
+          <w:szCs w:val="24"/>
+        </w:rPr>
+      </w:pPr>
+      <w:r>
+        <w:rPr>
+          <w:rFonts w:cstheme="minorHAnsi"/>
+          <w:sz w:val="24"/>
+          <w:szCs w:val="24"/>
+        </w:rPr>
+        <w:t>Rotating between group members</w:t>
+      </w:r>
+    </w:p>
+    <w:p>
+      <w:pPr>
         <w:ind w:firstLine="720"/>
         <w:rPr>
-          <w:rFonts w:ascii="Times New Roman" w:hAnsi="Times New Roman" w:cs="Times New Roman"/>
-          <w:sz w:val="24"/>
-          <w:szCs w:val="24"/>
-        </w:rPr>
-      </w:pPr>
-      <w:r>
-        <w:rPr>
-          <w:rFonts w:ascii="Times New Roman" w:hAnsi="Times New Roman" w:cs="Times New Roman"/>
-          <w:sz w:val="24"/>
-          <w:szCs w:val="24"/>
-        </w:rPr>
-        <w:t>Rotating between group members</w:t>
-      </w:r>
-    </w:p>
-    <w:p>
-      <w:pPr>
-        <w:ind w:firstLine="720"/>
-        <w:rPr>
-          <w:rFonts w:ascii="Times New Roman" w:hAnsi="Times New Roman" w:cs="Times New Roman"/>
-          <w:sz w:val="24"/>
-          <w:szCs w:val="24"/>
-        </w:rPr>
-      </w:pPr>
-    </w:p>
-    <w:p>
-      <w:pPr>
-        <w:rPr>
-          <w:rFonts w:ascii="Times New Roman" w:hAnsi="Times New Roman" w:cs="Times New Roman"/>
-          <w:sz w:val="24"/>
-          <w:szCs w:val="24"/>
-        </w:rPr>
-      </w:pPr>
-      <w:r>
-        <w:rPr>
-          <w:rFonts w:ascii="Times New Roman" w:hAnsi="Times New Roman" w:cs="Times New Roman"/>
-          <w:sz w:val="24"/>
-          <w:szCs w:val="24"/>
-        </w:rPr>
-        <w:tab/>
-      </w:r>
-      <w:r>
-        <w:rPr>
-          <w:rFonts w:ascii="Times New Roman" w:hAnsi="Times New Roman" w:cs="Times New Roman"/>
+          <w:rFonts w:cstheme="minorHAnsi"/>
+          <w:sz w:val="24"/>
+          <w:szCs w:val="24"/>
+        </w:rPr>
+      </w:pPr>
+    </w:p>
+    <w:p>
+      <w:pPr>
+        <w:rPr>
+          <w:rFonts w:cstheme="minorHAnsi"/>
+          <w:sz w:val="24"/>
+          <w:szCs w:val="24"/>
+        </w:rPr>
+      </w:pPr>
+      <w:r>
+        <w:rPr>
+          <w:rFonts w:cstheme="minorHAnsi"/>
           <w:sz w:val="24"/>
           <w:szCs w:val="24"/>
           <w:u w:val="single"/>
@@ -1125,7 +1584,7 @@
       </w:r>
       <w:r>
         <w:rPr>
-          <w:rFonts w:ascii="Times New Roman" w:hAnsi="Times New Roman" w:cs="Times New Roman"/>
+          <w:rFonts w:cstheme="minorHAnsi"/>
           <w:sz w:val="24"/>
           <w:szCs w:val="24"/>
         </w:rPr>
@@ -1135,102 +1594,143 @@
     <w:p>
       <w:pPr>
         <w:rPr>
-          <w:rFonts w:ascii="Times New Roman" w:hAnsi="Times New Roman" w:cs="Times New Roman"/>
-          <w:sz w:val="24"/>
-          <w:szCs w:val="24"/>
-        </w:rPr>
-      </w:pPr>
-      <w:r>
-        <w:rPr>
-          <w:rFonts w:ascii="Times New Roman" w:hAnsi="Times New Roman" w:cs="Times New Roman"/>
-          <w:sz w:val="24"/>
-          <w:szCs w:val="24"/>
-        </w:rPr>
-        <w:tab/>
+          <w:rFonts w:cstheme="minorHAnsi"/>
+          <w:sz w:val="24"/>
+          <w:szCs w:val="24"/>
+        </w:rPr>
+      </w:pPr>
+      <w:r>
+        <w:rPr>
+          <w:rFonts w:cstheme="minorHAnsi"/>
+          <w:sz w:val="24"/>
+          <w:szCs w:val="24"/>
+        </w:rPr>
         <w:t>Matthew Anthony Peterson</w:t>
       </w:r>
     </w:p>
     <w:p>
       <w:pPr>
         <w:rPr>
-          <w:rFonts w:ascii="Times New Roman" w:hAnsi="Times New Roman" w:cs="Times New Roman"/>
-          <w:sz w:val="24"/>
-          <w:szCs w:val="24"/>
-        </w:rPr>
-      </w:pPr>
-      <w:r>
-        <w:rPr>
-          <w:rFonts w:ascii="Times New Roman" w:hAnsi="Times New Roman" w:cs="Times New Roman"/>
-          <w:sz w:val="24"/>
-          <w:szCs w:val="24"/>
-        </w:rPr>
-        <w:tab/>
+          <w:rFonts w:cstheme="minorHAnsi"/>
+          <w:sz w:val="24"/>
+          <w:szCs w:val="24"/>
+        </w:rPr>
+      </w:pPr>
+      <w:r>
+        <w:rPr>
+          <w:rFonts w:cstheme="minorHAnsi"/>
+          <w:sz w:val="24"/>
+          <w:szCs w:val="24"/>
+        </w:rPr>
         <w:t>Roxana Ion</w:t>
       </w:r>
     </w:p>
     <w:p>
       <w:pPr>
         <w:rPr>
-          <w:rFonts w:ascii="Times New Roman" w:hAnsi="Times New Roman" w:cs="Times New Roman"/>
-          <w:sz w:val="24"/>
-          <w:szCs w:val="24"/>
-          <w:lang w:val="da-DK"/>
-        </w:rPr>
-      </w:pPr>
-      <w:r>
-        <w:rPr>
-          <w:rFonts w:ascii="Times New Roman" w:hAnsi="Times New Roman" w:cs="Times New Roman"/>
-          <w:sz w:val="24"/>
-          <w:szCs w:val="24"/>
-        </w:rPr>
-        <w:tab/>
-      </w:r>
-      <w:r>
-        <w:rPr>
-          <w:rFonts w:ascii="Times New Roman" w:hAnsi="Times New Roman" w:cs="Times New Roman"/>
-          <w:sz w:val="24"/>
-          <w:szCs w:val="24"/>
-          <w:lang w:val="da-DK"/>
-        </w:rPr>
-        <w:t>Hedviga Arta Gerina</w:t>
-      </w:r>
-    </w:p>
-    <w:p>
-      <w:pPr>
-        <w:rPr>
-          <w:rFonts w:ascii="Times New Roman" w:hAnsi="Times New Roman" w:cs="Times New Roman"/>
-          <w:sz w:val="24"/>
-          <w:szCs w:val="24"/>
-          <w:lang w:val="da-DK"/>
-        </w:rPr>
-      </w:pPr>
-    </w:p>
-    <w:p>
-      <w:pPr>
-        <w:rPr>
-          <w:rFonts w:ascii="Times New Roman" w:hAnsi="Times New Roman" w:cs="Times New Roman"/>
+          <w:rFonts w:cstheme="minorHAnsi"/>
+          <w:sz w:val="24"/>
+          <w:szCs w:val="24"/>
+        </w:rPr>
+      </w:pPr>
+      <w:proofErr w:type="spellStart"/>
+      <w:r>
+        <w:rPr>
+          <w:rFonts w:cstheme="minorHAnsi"/>
+          <w:sz w:val="24"/>
+          <w:szCs w:val="24"/>
+        </w:rPr>
+        <w:t>Hedviga</w:t>
+      </w:r>
+      <w:proofErr w:type="spellEnd"/>
+      <w:r>
+        <w:rPr>
+          <w:rFonts w:cstheme="minorHAnsi"/>
+          <w:sz w:val="24"/>
+          <w:szCs w:val="24"/>
+        </w:rPr>
+        <w:t xml:space="preserve"> Arta </w:t>
+      </w:r>
+      <w:proofErr w:type="spellStart"/>
+      <w:r>
+        <w:rPr>
+          <w:rFonts w:cstheme="minorHAnsi"/>
+          <w:sz w:val="24"/>
+          <w:szCs w:val="24"/>
+        </w:rPr>
+        <w:t>Gerina</w:t>
+      </w:r>
+      <w:proofErr w:type="spellEnd"/>
+    </w:p>
+    <w:p>
+      <w:pPr>
+        <w:rPr>
+          <w:rFonts w:cstheme="minorHAnsi"/>
+          <w:sz w:val="24"/>
+          <w:szCs w:val="24"/>
+        </w:rPr>
+      </w:pPr>
+      <w:r>
+        <w:rPr>
+          <w:rFonts w:cstheme="minorHAnsi"/>
+          <w:sz w:val="24"/>
+          <w:szCs w:val="24"/>
+        </w:rPr>
+        <w:t xml:space="preserve">Jonas </w:t>
+      </w:r>
+      <w:proofErr w:type="spellStart"/>
+      <w:r>
+        <w:rPr>
+          <w:rFonts w:cstheme="minorHAnsi"/>
+          <w:sz w:val="24"/>
+          <w:szCs w:val="24"/>
+        </w:rPr>
+        <w:t>Amstrup</w:t>
+      </w:r>
+      <w:proofErr w:type="spellEnd"/>
+      <w:r>
+        <w:rPr>
+          <w:rFonts w:cstheme="minorHAnsi"/>
+          <w:sz w:val="24"/>
+          <w:szCs w:val="24"/>
+        </w:rPr>
+        <w:t xml:space="preserve"> </w:t>
+      </w:r>
+      <w:proofErr w:type="spellStart"/>
+      <w:r>
+        <w:rPr>
+          <w:rFonts w:cstheme="minorHAnsi"/>
+          <w:sz w:val="24"/>
+          <w:szCs w:val="24"/>
+        </w:rPr>
+        <w:t>Laursen</w:t>
+      </w:r>
+      <w:proofErr w:type="spellEnd"/>
+    </w:p>
+    <w:p>
+      <w:pPr>
+        <w:rPr>
+          <w:rFonts w:cstheme="minorHAnsi"/>
+          <w:sz w:val="24"/>
+          <w:szCs w:val="24"/>
+        </w:rPr>
+      </w:pPr>
+    </w:p>
+    <w:p>
+      <w:pPr>
+        <w:rPr>
+          <w:rFonts w:cstheme="minorHAnsi"/>
           <w:sz w:val="24"/>
           <w:szCs w:val="24"/>
           <w:u w:val="single"/>
-          <w:lang w:val="da-DK"/>
-        </w:rPr>
-      </w:pPr>
-      <w:r>
-        <w:rPr>
-          <w:rFonts w:ascii="Times New Roman" w:hAnsi="Times New Roman" w:cs="Times New Roman"/>
-          <w:sz w:val="24"/>
-          <w:szCs w:val="24"/>
-          <w:lang w:val="da-DK"/>
-        </w:rPr>
-        <w:tab/>
-      </w:r>
-      <w:r>
-        <w:rPr>
-          <w:rFonts w:ascii="Times New Roman" w:hAnsi="Times New Roman" w:cs="Times New Roman"/>
+        </w:rPr>
+      </w:pPr>
+      <w:r>
+        <w:rPr>
+          <w:rFonts w:cstheme="minorHAnsi"/>
           <w:sz w:val="24"/>
           <w:szCs w:val="24"/>
           <w:u w:val="single"/>
-          <w:lang w:val="da-DK"/>
         </w:rPr>
         <w:t>Stakeholders:</w:t>
       </w:r>
@@ -1238,7 +1738,385 @@
     <w:p>
       <w:pPr>
         <w:rPr>
-          <w:rFonts w:ascii="Times New Roman" w:hAnsi="Times New Roman" w:cs="Times New Roman"/>
+          <w:rFonts w:cstheme="minorHAnsi"/>
+          <w:sz w:val="24"/>
+          <w:szCs w:val="24"/>
+        </w:rPr>
+      </w:pPr>
+      <w:r>
+        <w:rPr>
+          <w:rFonts w:cstheme="minorHAnsi"/>
+          <w:sz w:val="24"/>
+          <w:szCs w:val="24"/>
+        </w:rPr>
+        <w:t xml:space="preserve">Jens </w:t>
+      </w:r>
+      <w:proofErr w:type="spellStart"/>
+      <w:r>
+        <w:rPr>
+          <w:rFonts w:cstheme="minorHAnsi"/>
+          <w:sz w:val="24"/>
+          <w:szCs w:val="24"/>
+        </w:rPr>
+        <w:t>Mejer</w:t>
+      </w:r>
+      <w:proofErr w:type="spellEnd"/>
+      <w:r>
+        <w:rPr>
+          <w:rFonts w:cstheme="minorHAnsi"/>
+          <w:sz w:val="24"/>
+          <w:szCs w:val="24"/>
+        </w:rPr>
+        <w:t xml:space="preserve"> Pedersen – Rector</w:t>
+      </w:r>
+    </w:p>
+    <w:p>
+      <w:pPr>
+        <w:rPr>
+          <w:rFonts w:cstheme="minorHAnsi"/>
+          <w:sz w:val="24"/>
+          <w:szCs w:val="24"/>
+        </w:rPr>
+      </w:pPr>
+      <w:proofErr w:type="spellStart"/>
+      <w:r>
+        <w:rPr>
+          <w:rFonts w:cstheme="minorHAnsi"/>
+          <w:sz w:val="24"/>
+          <w:szCs w:val="24"/>
+        </w:rPr>
+        <w:t>Asger</w:t>
+      </w:r>
+      <w:proofErr w:type="spellEnd"/>
+      <w:r>
+        <w:rPr>
+          <w:rFonts w:cstheme="minorHAnsi"/>
+          <w:sz w:val="24"/>
+          <w:szCs w:val="24"/>
+        </w:rPr>
+        <w:t xml:space="preserve"> </w:t>
+      </w:r>
+      <w:proofErr w:type="spellStart"/>
+      <w:r>
+        <w:rPr>
+          <w:rFonts w:cstheme="minorHAnsi"/>
+          <w:sz w:val="24"/>
+          <w:szCs w:val="24"/>
+        </w:rPr>
+        <w:t>Rabølle</w:t>
+      </w:r>
+      <w:proofErr w:type="spellEnd"/>
+      <w:r>
+        <w:rPr>
+          <w:rFonts w:cstheme="minorHAnsi"/>
+          <w:sz w:val="24"/>
+          <w:szCs w:val="24"/>
+        </w:rPr>
+        <w:t xml:space="preserve"> Nielsen – Pro-rector/Director of Education</w:t>
+      </w:r>
+    </w:p>
+    <w:p>
+      <w:pPr>
+        <w:rPr>
+          <w:rFonts w:cstheme="minorHAnsi"/>
+          <w:sz w:val="24"/>
+          <w:szCs w:val="24"/>
+        </w:rPr>
+      </w:pPr>
+      <w:r>
+        <w:rPr>
+          <w:rFonts w:cstheme="minorHAnsi"/>
+          <w:sz w:val="24"/>
+          <w:szCs w:val="24"/>
+        </w:rPr>
+        <w:t>Mette Greisen – Director of Education</w:t>
+      </w:r>
+    </w:p>
+    <w:p>
+      <w:pPr>
+        <w:rPr>
+          <w:rFonts w:cstheme="minorHAnsi"/>
+          <w:sz w:val="24"/>
+          <w:szCs w:val="24"/>
+        </w:rPr>
+      </w:pPr>
+      <w:r>
+        <w:rPr>
+          <w:rFonts w:cstheme="minorHAnsi"/>
+          <w:sz w:val="24"/>
+          <w:szCs w:val="24"/>
+        </w:rPr>
+        <w:t xml:space="preserve">Leif </w:t>
+      </w:r>
+      <w:proofErr w:type="spellStart"/>
+      <w:r>
+        <w:rPr>
+          <w:rFonts w:cstheme="minorHAnsi"/>
+          <w:sz w:val="24"/>
+          <w:szCs w:val="24"/>
+        </w:rPr>
+        <w:t>Bojesen</w:t>
+      </w:r>
+      <w:proofErr w:type="spellEnd"/>
+      <w:r>
+        <w:rPr>
+          <w:rFonts w:cstheme="minorHAnsi"/>
+          <w:sz w:val="24"/>
+          <w:szCs w:val="24"/>
+        </w:rPr>
+        <w:t xml:space="preserve"> – Director of Education</w:t>
+      </w:r>
+    </w:p>
+    <w:p>
+      <w:pPr>
+        <w:rPr>
+          <w:rFonts w:cstheme="minorHAnsi"/>
+          <w:sz w:val="24"/>
+          <w:szCs w:val="24"/>
+        </w:rPr>
+      </w:pPr>
+      <w:r>
+        <w:rPr>
+          <w:rFonts w:cstheme="minorHAnsi"/>
+          <w:sz w:val="24"/>
+          <w:szCs w:val="24"/>
+        </w:rPr>
+        <w:t xml:space="preserve">Ole </w:t>
+      </w:r>
+      <w:proofErr w:type="spellStart"/>
+      <w:r>
+        <w:rPr>
+          <w:rFonts w:cstheme="minorHAnsi"/>
+          <w:sz w:val="24"/>
+          <w:szCs w:val="24"/>
+        </w:rPr>
+        <w:t>Hjort</w:t>
+      </w:r>
+      <w:proofErr w:type="spellEnd"/>
+      <w:r>
+        <w:rPr>
+          <w:rFonts w:cstheme="minorHAnsi"/>
+          <w:sz w:val="24"/>
+          <w:szCs w:val="24"/>
+        </w:rPr>
+        <w:t xml:space="preserve"> </w:t>
+      </w:r>
+      <w:proofErr w:type="spellStart"/>
+      <w:r>
+        <w:rPr>
+          <w:rFonts w:cstheme="minorHAnsi"/>
+          <w:sz w:val="24"/>
+          <w:szCs w:val="24"/>
+        </w:rPr>
+        <w:t>Willatzen</w:t>
+      </w:r>
+      <w:proofErr w:type="spellEnd"/>
+      <w:r>
+        <w:rPr>
+          <w:rFonts w:cstheme="minorHAnsi"/>
+          <w:sz w:val="24"/>
+          <w:szCs w:val="24"/>
+        </w:rPr>
+        <w:t xml:space="preserve"> – Director of Finance and Resources</w:t>
+      </w:r>
+    </w:p>
+    <w:p>
+      <w:pPr>
+        <w:rPr>
+          <w:rFonts w:cstheme="minorHAnsi"/>
+          <w:sz w:val="24"/>
+          <w:szCs w:val="24"/>
+        </w:rPr>
+      </w:pPr>
+      <w:proofErr w:type="spellStart"/>
+      <w:r>
+        <w:rPr>
+          <w:rFonts w:cstheme="minorHAnsi"/>
+          <w:sz w:val="24"/>
+          <w:szCs w:val="24"/>
+        </w:rPr>
+        <w:t>Torben</w:t>
+      </w:r>
+      <w:proofErr w:type="spellEnd"/>
+      <w:r>
+        <w:rPr>
+          <w:rFonts w:cstheme="minorHAnsi"/>
+          <w:sz w:val="24"/>
+          <w:szCs w:val="24"/>
+        </w:rPr>
+        <w:t xml:space="preserve"> </w:t>
+      </w:r>
+      <w:proofErr w:type="spellStart"/>
+      <w:r>
+        <w:rPr>
+          <w:rFonts w:cstheme="minorHAnsi"/>
+          <w:sz w:val="24"/>
+          <w:szCs w:val="24"/>
+        </w:rPr>
+        <w:t>Lindegaard</w:t>
+      </w:r>
+      <w:proofErr w:type="spellEnd"/>
+      <w:r>
+        <w:rPr>
+          <w:rFonts w:cstheme="minorHAnsi"/>
+          <w:sz w:val="24"/>
+          <w:szCs w:val="24"/>
+        </w:rPr>
+        <w:t xml:space="preserve"> Hansen – Director of Research and Development</w:t>
+      </w:r>
+    </w:p>
+    <w:p>
+      <w:pPr>
+        <w:rPr>
+          <w:rFonts w:cstheme="minorHAnsi"/>
+          <w:sz w:val="24"/>
+          <w:szCs w:val="24"/>
+        </w:rPr>
+      </w:pPr>
+      <w:proofErr w:type="spellStart"/>
+      <w:r>
+        <w:rPr>
+          <w:rFonts w:cstheme="minorHAnsi"/>
+          <w:sz w:val="24"/>
+          <w:szCs w:val="24"/>
+        </w:rPr>
+        <w:t>Rikke</w:t>
+      </w:r>
+      <w:proofErr w:type="spellEnd"/>
+      <w:r>
+        <w:rPr>
+          <w:rFonts w:cstheme="minorHAnsi"/>
+          <w:sz w:val="24"/>
+          <w:szCs w:val="24"/>
+        </w:rPr>
+        <w:t xml:space="preserve"> </w:t>
+      </w:r>
+      <w:proofErr w:type="spellStart"/>
+      <w:r>
+        <w:rPr>
+          <w:rFonts w:cstheme="minorHAnsi"/>
+          <w:sz w:val="24"/>
+          <w:szCs w:val="24"/>
+        </w:rPr>
+        <w:t>Kjærsgaard</w:t>
+      </w:r>
+      <w:proofErr w:type="spellEnd"/>
+      <w:r>
+        <w:rPr>
+          <w:rFonts w:cstheme="minorHAnsi"/>
+          <w:sz w:val="24"/>
+          <w:szCs w:val="24"/>
+        </w:rPr>
+        <w:t xml:space="preserve"> </w:t>
+      </w:r>
+      <w:proofErr w:type="spellStart"/>
+      <w:r>
+        <w:rPr>
+          <w:rFonts w:cstheme="minorHAnsi"/>
+          <w:sz w:val="24"/>
+          <w:szCs w:val="24"/>
+        </w:rPr>
+        <w:t>Budden</w:t>
+      </w:r>
+      <w:proofErr w:type="spellEnd"/>
+      <w:r>
+        <w:rPr>
+          <w:rFonts w:cstheme="minorHAnsi"/>
+          <w:sz w:val="24"/>
+          <w:szCs w:val="24"/>
+        </w:rPr>
+        <w:t xml:space="preserve"> – Head of Study Administration</w:t>
+      </w:r>
+    </w:p>
+    <w:p>
+      <w:pPr>
+        <w:rPr>
+          <w:rFonts w:cstheme="minorHAnsi"/>
+          <w:sz w:val="24"/>
+          <w:szCs w:val="24"/>
+        </w:rPr>
+      </w:pPr>
+      <w:r>
+        <w:rPr>
+          <w:rFonts w:cstheme="minorHAnsi"/>
+          <w:sz w:val="24"/>
+          <w:szCs w:val="24"/>
+        </w:rPr>
+        <w:t xml:space="preserve">Marie Falk </w:t>
+      </w:r>
+      <w:proofErr w:type="spellStart"/>
+      <w:r>
+        <w:rPr>
+          <w:rFonts w:cstheme="minorHAnsi"/>
+          <w:sz w:val="24"/>
+          <w:szCs w:val="24"/>
+        </w:rPr>
+        <w:t>Nyboe</w:t>
+      </w:r>
+      <w:proofErr w:type="spellEnd"/>
+      <w:r>
+        <w:rPr>
+          <w:rFonts w:cstheme="minorHAnsi"/>
+          <w:sz w:val="24"/>
+          <w:szCs w:val="24"/>
+        </w:rPr>
+        <w:t xml:space="preserve"> – Head of Study Guidance and Career Centre</w:t>
+      </w:r>
+    </w:p>
+    <w:p>
+      <w:pPr>
+        <w:rPr>
+          <w:rFonts w:cstheme="minorHAnsi"/>
+          <w:sz w:val="24"/>
+          <w:szCs w:val="24"/>
+        </w:rPr>
+      </w:pPr>
+      <w:r>
+        <w:rPr>
+          <w:rFonts w:cstheme="minorHAnsi"/>
+          <w:sz w:val="24"/>
+          <w:szCs w:val="24"/>
+        </w:rPr>
+        <w:t>All students and staff at EAL</w:t>
+      </w:r>
+    </w:p>
+    <w:p>
+      <w:pPr>
+        <w:rPr>
+          <w:rFonts w:cstheme="minorHAnsi"/>
+          <w:sz w:val="24"/>
+          <w:szCs w:val="24"/>
+        </w:rPr>
+      </w:pPr>
+      <w:r>
+        <w:rPr>
+          <w:rFonts w:cstheme="minorHAnsi"/>
+          <w:sz w:val="24"/>
+          <w:szCs w:val="24"/>
+        </w:rPr>
+        <w:t>All future</w:t>
+      </w:r>
+      <w:r>
+        <w:rPr>
+          <w:rFonts w:cstheme="minorHAnsi"/>
+          <w:sz w:val="24"/>
+          <w:szCs w:val="24"/>
+        </w:rPr>
+        <w:t xml:space="preserve"> students</w:t>
+      </w:r>
+      <w:r>
+        <w:rPr>
+          <w:rFonts w:cstheme="minorHAnsi"/>
+          <w:sz w:val="24"/>
+          <w:szCs w:val="24"/>
+        </w:rPr>
+        <w:t xml:space="preserve"> and staff</w:t>
+      </w:r>
+    </w:p>
+    <w:p>
+      <w:pPr>
+        <w:rPr>
+          <w:rFonts w:cstheme="minorHAnsi"/>
           <w:color w:val="000000" w:themeColor="text1"/>
           <w:sz w:val="24"/>
           <w:szCs w:val="24"/>
@@ -1246,50 +2124,705 @@
       </w:pPr>
       <w:r>
         <w:rPr>
-          <w:rFonts w:ascii="Times New Roman" w:hAnsi="Times New Roman" w:cs="Times New Roman"/>
-          <w:sz w:val="24"/>
-          <w:szCs w:val="24"/>
-          <w:lang w:val="da-DK"/>
-        </w:rPr>
-        <w:tab/>
-      </w:r>
-    </w:p>
-    <w:p>
-      <w:pPr>
-        <w:rPr>
-          <w:rFonts w:ascii="Times New Roman" w:hAnsi="Times New Roman" w:cs="Times New Roman"/>
-          <w:color w:val="000000" w:themeColor="text1"/>
-          <w:sz w:val="24"/>
-          <w:szCs w:val="24"/>
-        </w:rPr>
-      </w:pPr>
+          <w:rFonts w:cstheme="minorHAnsi"/>
+          <w:sz w:val="24"/>
+          <w:szCs w:val="24"/>
+        </w:rPr>
+        <w:t>Future employers of students</w:t>
+      </w:r>
     </w:p>
     <w:p>
       <w:pPr>
         <w:pStyle w:val="Heading1"/>
         <w:rPr>
-          <w:rFonts w:ascii="Times New Roman" w:hAnsi="Times New Roman" w:cs="Times New Roman"/>
-        </w:rPr>
-      </w:pPr>
-    </w:p>
+          <w:rFonts w:asciiTheme="minorHAnsi" w:hAnsiTheme="minorHAnsi" w:cstheme="minorHAnsi"/>
+        </w:rPr>
+      </w:pPr>
+    </w:p>
+    <w:p/>
+    <w:p/>
+    <w:p/>
+    <w:p/>
     <w:p>
       <w:pPr>
         <w:pStyle w:val="Heading1"/>
         <w:rPr>
-          <w:rFonts w:ascii="Times New Roman" w:hAnsi="Times New Roman" w:cs="Times New Roman"/>
-        </w:rPr>
-      </w:pPr>
-      <w:r>
-        <w:rPr>
-          <w:rFonts w:ascii="Times New Roman" w:hAnsi="Times New Roman" w:cs="Times New Roman"/>
-        </w:rPr>
+          <w:rFonts w:asciiTheme="minorHAnsi" w:hAnsiTheme="minorHAnsi" w:cstheme="minorHAnsi"/>
+        </w:rPr>
+      </w:pPr>
+      <w:r>
+        <w:rPr>
+          <w:rFonts w:asciiTheme="minorHAnsi" w:hAnsiTheme="minorHAnsi" w:cstheme="minorHAnsi"/>
+        </w:rPr>
+        <w:lastRenderedPageBreak/>
         <w:t>Progress Reporting</w:t>
       </w:r>
     </w:p>
     <w:p>
       <w:pPr>
         <w:rPr>
-          <w:rFonts w:ascii="Times New Roman" w:hAnsi="Times New Roman" w:cs="Times New Roman"/>
+          <w:rFonts w:cstheme="minorHAnsi"/>
+        </w:rPr>
+      </w:pPr>
+    </w:p>
+    <w:tbl>
+      <w:tblPr>
+        <w:tblStyle w:val="TableGrid"/>
+        <w:tblpPr w:leftFromText="141" w:rightFromText="141" w:vertAnchor="text" w:horzAnchor="margin" w:tblpY="187"/>
+        <w:tblW w:w="0" w:type="auto"/>
+        <w:tblLook w:val="04A0" w:firstRow="1" w:lastRow="0" w:firstColumn="1" w:lastColumn="0" w:noHBand="0" w:noVBand="1"/>
+      </w:tblPr>
+      <w:tblGrid>
+        <w:gridCol w:w="2660"/>
+        <w:gridCol w:w="5982"/>
+      </w:tblGrid>
+      <w:tr>
+        <w:tc>
+          <w:tcPr>
+            <w:tcW w:w="2660" w:type="dxa"/>
+            <w:tcBorders>
+              <w:top w:val="single" w:sz="4" w:space="0" w:color="auto"/>
+              <w:left w:val="single" w:sz="4" w:space="0" w:color="auto"/>
+              <w:bottom w:val="single" w:sz="4" w:space="0" w:color="auto"/>
+              <w:right w:val="single" w:sz="4" w:space="0" w:color="auto"/>
+            </w:tcBorders>
+            <w:hideMark/>
+          </w:tcPr>
+          <w:p>
+            <w:pPr>
+              <w:rPr>
+                <w:rFonts w:cstheme="minorHAnsi"/>
+                <w:lang w:val="en-US"/>
+              </w:rPr>
+            </w:pPr>
+            <w:r>
+              <w:rPr>
+                <w:rFonts w:cstheme="minorHAnsi"/>
+                <w:lang w:val="en-US"/>
+              </w:rPr>
+              <w:t>KPI</w:t>
+            </w:r>
+          </w:p>
+        </w:tc>
+        <w:tc>
+          <w:tcPr>
+            <w:tcW w:w="5982" w:type="dxa"/>
+            <w:tcBorders>
+              <w:top w:val="single" w:sz="4" w:space="0" w:color="auto"/>
+              <w:left w:val="single" w:sz="4" w:space="0" w:color="auto"/>
+              <w:bottom w:val="single" w:sz="4" w:space="0" w:color="auto"/>
+              <w:right w:val="single" w:sz="4" w:space="0" w:color="auto"/>
+            </w:tcBorders>
+            <w:hideMark/>
+          </w:tcPr>
+          <w:p>
+            <w:pPr>
+              <w:rPr>
+                <w:rFonts w:cstheme="minorHAnsi"/>
+                <w:lang w:val="en-US"/>
+              </w:rPr>
+            </w:pPr>
+            <w:r>
+              <w:rPr>
+                <w:rFonts w:cstheme="minorHAnsi"/>
+                <w:lang w:val="en-US"/>
+              </w:rPr>
+              <w:t>Less Empty</w:t>
+            </w:r>
+            <w:r>
+              <w:rPr>
+                <w:rFonts w:cstheme="minorHAnsi"/>
+                <w:lang w:val="en-US"/>
+              </w:rPr>
+              <w:t xml:space="preserve"> Project</w:t>
+            </w:r>
+            <w:r>
+              <w:rPr>
+                <w:rFonts w:cstheme="minorHAnsi"/>
+                <w:lang w:val="en-US"/>
+              </w:rPr>
+              <w:t xml:space="preserve"> Rooms</w:t>
+            </w:r>
+          </w:p>
+        </w:tc>
+      </w:tr>
+      <w:tr>
+        <w:tc>
+          <w:tcPr>
+            <w:tcW w:w="2660" w:type="dxa"/>
+            <w:tcBorders>
+              <w:top w:val="single" w:sz="4" w:space="0" w:color="auto"/>
+              <w:left w:val="single" w:sz="4" w:space="0" w:color="auto"/>
+              <w:bottom w:val="single" w:sz="4" w:space="0" w:color="auto"/>
+              <w:right w:val="single" w:sz="4" w:space="0" w:color="auto"/>
+            </w:tcBorders>
+            <w:hideMark/>
+          </w:tcPr>
+          <w:p>
+            <w:pPr>
+              <w:rPr>
+                <w:rFonts w:cstheme="minorHAnsi"/>
+                <w:lang w:val="en-US"/>
+              </w:rPr>
+            </w:pPr>
+            <w:r>
+              <w:rPr>
+                <w:rFonts w:cstheme="minorHAnsi"/>
+                <w:lang w:val="en-US"/>
+              </w:rPr>
+              <w:t>Why measure?</w:t>
+            </w:r>
+          </w:p>
+        </w:tc>
+        <w:tc>
+          <w:tcPr>
+            <w:tcW w:w="5982" w:type="dxa"/>
+            <w:tcBorders>
+              <w:top w:val="single" w:sz="4" w:space="0" w:color="auto"/>
+              <w:left w:val="single" w:sz="4" w:space="0" w:color="auto"/>
+              <w:bottom w:val="single" w:sz="4" w:space="0" w:color="auto"/>
+              <w:right w:val="single" w:sz="4" w:space="0" w:color="auto"/>
+            </w:tcBorders>
+            <w:hideMark/>
+          </w:tcPr>
+          <w:p>
+            <w:pPr>
+              <w:rPr>
+                <w:rFonts w:cstheme="minorHAnsi"/>
+                <w:lang w:val="en-US"/>
+              </w:rPr>
+            </w:pPr>
+            <w:r>
+              <w:rPr>
+                <w:rFonts w:cstheme="minorHAnsi"/>
+                <w:lang w:val="en-US"/>
+              </w:rPr>
+              <w:t>This will show if the system is fixing the problem we set out to solve by doing this project.</w:t>
+            </w:r>
+          </w:p>
+        </w:tc>
+      </w:tr>
+      <w:tr>
+        <w:tc>
+          <w:tcPr>
+            <w:tcW w:w="2660" w:type="dxa"/>
+            <w:tcBorders>
+              <w:top w:val="single" w:sz="4" w:space="0" w:color="auto"/>
+              <w:left w:val="single" w:sz="4" w:space="0" w:color="auto"/>
+              <w:bottom w:val="single" w:sz="4" w:space="0" w:color="auto"/>
+              <w:right w:val="single" w:sz="4" w:space="0" w:color="auto"/>
+            </w:tcBorders>
+            <w:hideMark/>
+          </w:tcPr>
+          <w:p>
+            <w:pPr>
+              <w:rPr>
+                <w:rFonts w:cstheme="minorHAnsi"/>
+                <w:lang w:val="en-US"/>
+              </w:rPr>
+            </w:pPr>
+            <w:r>
+              <w:rPr>
+                <w:rFonts w:cstheme="minorHAnsi"/>
+                <w:lang w:val="en-US"/>
+              </w:rPr>
+              <w:t>How measure?</w:t>
+            </w:r>
+          </w:p>
+        </w:tc>
+        <w:tc>
+          <w:tcPr>
+            <w:tcW w:w="5982" w:type="dxa"/>
+            <w:tcBorders>
+              <w:top w:val="single" w:sz="4" w:space="0" w:color="auto"/>
+              <w:left w:val="single" w:sz="4" w:space="0" w:color="auto"/>
+              <w:bottom w:val="single" w:sz="4" w:space="0" w:color="auto"/>
+              <w:right w:val="single" w:sz="4" w:space="0" w:color="auto"/>
+            </w:tcBorders>
+            <w:hideMark/>
+          </w:tcPr>
+          <w:p>
+            <w:pPr>
+              <w:rPr>
+                <w:rFonts w:cstheme="minorHAnsi"/>
+                <w:color w:val="FF0000"/>
+                <w:lang w:val="en-US"/>
+              </w:rPr>
+            </w:pPr>
+            <w:r>
+              <w:rPr>
+                <w:rFonts w:cstheme="minorHAnsi"/>
+                <w:lang w:val="en-US"/>
+              </w:rPr>
+              <w:t>Count the amount of</w:t>
+            </w:r>
+            <w:r>
+              <w:rPr>
+                <w:rFonts w:cstheme="minorHAnsi"/>
+                <w:lang w:val="en-US"/>
+              </w:rPr>
+              <w:t xml:space="preserve"> project</w:t>
+            </w:r>
+            <w:r>
+              <w:rPr>
+                <w:rFonts w:cstheme="minorHAnsi"/>
+                <w:lang w:val="en-US"/>
+              </w:rPr>
+              <w:t xml:space="preserve"> rooms that are reserved and being used before we implement our system and the amount of </w:t>
+            </w:r>
+            <w:r>
+              <w:rPr>
+                <w:rFonts w:cstheme="minorHAnsi"/>
+                <w:lang w:val="en-US"/>
+              </w:rPr>
+              <w:t xml:space="preserve">project </w:t>
+            </w:r>
+            <w:r>
+              <w:rPr>
+                <w:rFonts w:cstheme="minorHAnsi"/>
+                <w:lang w:val="en-US"/>
+              </w:rPr>
+              <w:t>rooms that are reserved and being used after we implement our system.</w:t>
+            </w:r>
+            <w:r>
+              <w:rPr>
+                <w:rFonts w:cstheme="minorHAnsi"/>
+                <w:lang w:val="en-US"/>
+              </w:rPr>
+              <w:t xml:space="preserve"> Then, take that value and divide it by the total number of project rooms available for reservation.</w:t>
+            </w:r>
+          </w:p>
+        </w:tc>
+      </w:tr>
+      <w:tr>
+        <w:tc>
+          <w:tcPr>
+            <w:tcW w:w="2660" w:type="dxa"/>
+            <w:tcBorders>
+              <w:top w:val="single" w:sz="4" w:space="0" w:color="auto"/>
+              <w:left w:val="single" w:sz="4" w:space="0" w:color="auto"/>
+              <w:bottom w:val="single" w:sz="4" w:space="0" w:color="auto"/>
+              <w:right w:val="single" w:sz="4" w:space="0" w:color="auto"/>
+            </w:tcBorders>
+            <w:hideMark/>
+          </w:tcPr>
+          <w:p>
+            <w:pPr>
+              <w:rPr>
+                <w:rFonts w:cstheme="minorHAnsi"/>
+                <w:lang w:val="en-US"/>
+              </w:rPr>
+            </w:pPr>
+            <w:r>
+              <w:rPr>
+                <w:rFonts w:cstheme="minorHAnsi"/>
+                <w:lang w:val="en-US"/>
+              </w:rPr>
+              <w:t>Who is responsible for the measurement?</w:t>
+            </w:r>
+          </w:p>
+        </w:tc>
+        <w:tc>
+          <w:tcPr>
+            <w:tcW w:w="5982" w:type="dxa"/>
+            <w:tcBorders>
+              <w:top w:val="single" w:sz="4" w:space="0" w:color="auto"/>
+              <w:left w:val="single" w:sz="4" w:space="0" w:color="auto"/>
+              <w:bottom w:val="single" w:sz="4" w:space="0" w:color="auto"/>
+              <w:right w:val="single" w:sz="4" w:space="0" w:color="auto"/>
+            </w:tcBorders>
+            <w:hideMark/>
+          </w:tcPr>
+          <w:p>
+            <w:pPr>
+              <w:rPr>
+                <w:rFonts w:cstheme="minorHAnsi"/>
+                <w:lang w:val="en-US"/>
+              </w:rPr>
+            </w:pPr>
+            <w:r>
+              <w:rPr>
+                <w:rFonts w:cstheme="minorHAnsi"/>
+                <w:lang w:val="en-US"/>
+              </w:rPr>
+              <w:t>Group</w:t>
+            </w:r>
+          </w:p>
+        </w:tc>
+      </w:tr>
+      <w:tr>
+        <w:tc>
+          <w:tcPr>
+            <w:tcW w:w="2660" w:type="dxa"/>
+            <w:tcBorders>
+              <w:top w:val="single" w:sz="4" w:space="0" w:color="auto"/>
+              <w:left w:val="single" w:sz="4" w:space="0" w:color="auto"/>
+              <w:bottom w:val="single" w:sz="4" w:space="0" w:color="auto"/>
+              <w:right w:val="single" w:sz="4" w:space="0" w:color="auto"/>
+            </w:tcBorders>
+            <w:hideMark/>
+          </w:tcPr>
+          <w:p>
+            <w:pPr>
+              <w:rPr>
+                <w:rFonts w:cstheme="minorHAnsi"/>
+                <w:lang w:val="en-US"/>
+              </w:rPr>
+            </w:pPr>
+            <w:r>
+              <w:rPr>
+                <w:rFonts w:cstheme="minorHAnsi"/>
+                <w:lang w:val="en-US"/>
+              </w:rPr>
+              <w:t>Expected date for measuring</w:t>
+            </w:r>
+          </w:p>
+        </w:tc>
+        <w:tc>
+          <w:tcPr>
+            <w:tcW w:w="5982" w:type="dxa"/>
+            <w:tcBorders>
+              <w:top w:val="single" w:sz="4" w:space="0" w:color="auto"/>
+              <w:left w:val="single" w:sz="4" w:space="0" w:color="auto"/>
+              <w:bottom w:val="single" w:sz="4" w:space="0" w:color="auto"/>
+              <w:right w:val="single" w:sz="4" w:space="0" w:color="auto"/>
+            </w:tcBorders>
+            <w:hideMark/>
+          </w:tcPr>
+          <w:p>
+            <w:pPr>
+              <w:rPr>
+                <w:rFonts w:cstheme="minorHAnsi"/>
+                <w:lang w:val="en-US"/>
+              </w:rPr>
+            </w:pPr>
+            <w:r>
+              <w:rPr>
+                <w:rFonts w:cstheme="minorHAnsi"/>
+                <w:lang w:val="en-US"/>
+              </w:rPr>
+              <w:t>During the last week of use for the old system around 13:00, and again one month after the implementation of our system around 13:00.</w:t>
+            </w:r>
+          </w:p>
+        </w:tc>
+      </w:tr>
+      <w:tr>
+        <w:tc>
+          <w:tcPr>
+            <w:tcW w:w="2660" w:type="dxa"/>
+            <w:tcBorders>
+              <w:top w:val="single" w:sz="4" w:space="0" w:color="auto"/>
+              <w:left w:val="single" w:sz="4" w:space="0" w:color="auto"/>
+              <w:bottom w:val="single" w:sz="4" w:space="0" w:color="auto"/>
+              <w:right w:val="single" w:sz="4" w:space="0" w:color="auto"/>
+            </w:tcBorders>
+            <w:hideMark/>
+          </w:tcPr>
+          <w:p>
+            <w:pPr>
+              <w:rPr>
+                <w:rFonts w:cstheme="minorHAnsi"/>
+                <w:lang w:val="en-US"/>
+              </w:rPr>
+            </w:pPr>
+            <w:r>
+              <w:rPr>
+                <w:rFonts w:cstheme="minorHAnsi"/>
+                <w:lang w:val="en-US"/>
+              </w:rPr>
+              <w:t>Expected values measured</w:t>
+            </w:r>
+          </w:p>
+        </w:tc>
+        <w:tc>
+          <w:tcPr>
+            <w:tcW w:w="5982" w:type="dxa"/>
+            <w:tcBorders>
+              <w:top w:val="single" w:sz="4" w:space="0" w:color="auto"/>
+              <w:left w:val="single" w:sz="4" w:space="0" w:color="auto"/>
+              <w:bottom w:val="single" w:sz="4" w:space="0" w:color="auto"/>
+              <w:right w:val="single" w:sz="4" w:space="0" w:color="auto"/>
+            </w:tcBorders>
+            <w:hideMark/>
+          </w:tcPr>
+          <w:p>
+            <w:pPr>
+              <w:rPr>
+                <w:rFonts w:cstheme="minorHAnsi"/>
+                <w:lang w:val="en-US"/>
+              </w:rPr>
+            </w:pPr>
+            <w:r>
+              <w:rPr>
+                <w:rFonts w:cstheme="minorHAnsi"/>
+                <w:lang w:val="en-US"/>
+              </w:rPr>
+              <w:t>The percentage</w:t>
+            </w:r>
+            <w:r>
+              <w:rPr>
+                <w:rFonts w:cstheme="minorHAnsi"/>
+                <w:lang w:val="en-US"/>
+              </w:rPr>
+              <w:t xml:space="preserve"> reserved and used project rooms</w:t>
+            </w:r>
+            <w:r>
+              <w:rPr>
+                <w:rFonts w:cstheme="minorHAnsi"/>
+                <w:lang w:val="en-US"/>
+              </w:rPr>
+              <w:t xml:space="preserve"> should be higher after we implement our system</w:t>
+            </w:r>
+          </w:p>
+        </w:tc>
+      </w:tr>
+      <w:tr>
+        <w:tc>
+          <w:tcPr>
+            <w:tcW w:w="2660" w:type="dxa"/>
+            <w:tcBorders>
+              <w:top w:val="single" w:sz="4" w:space="0" w:color="auto"/>
+              <w:left w:val="single" w:sz="4" w:space="0" w:color="auto"/>
+              <w:bottom w:val="single" w:sz="4" w:space="0" w:color="auto"/>
+              <w:right w:val="single" w:sz="4" w:space="0" w:color="auto"/>
+            </w:tcBorders>
+            <w:hideMark/>
+          </w:tcPr>
+          <w:p>
+            <w:pPr>
+              <w:rPr>
+                <w:rFonts w:cstheme="minorHAnsi"/>
+                <w:lang w:val="en-US"/>
+              </w:rPr>
+            </w:pPr>
+            <w:r>
+              <w:rPr>
+                <w:rFonts w:cstheme="minorHAnsi"/>
+                <w:lang w:val="en-US"/>
+              </w:rPr>
+              <w:t>Measure</w:t>
+            </w:r>
+          </w:p>
+        </w:tc>
+        <w:tc>
+          <w:tcPr>
+            <w:tcW w:w="5982" w:type="dxa"/>
+            <w:tcBorders>
+              <w:top w:val="single" w:sz="4" w:space="0" w:color="auto"/>
+              <w:left w:val="single" w:sz="4" w:space="0" w:color="auto"/>
+              <w:bottom w:val="single" w:sz="4" w:space="0" w:color="auto"/>
+              <w:right w:val="single" w:sz="4" w:space="0" w:color="auto"/>
+            </w:tcBorders>
+            <w:hideMark/>
+          </w:tcPr>
+          <w:p>
+            <w:pPr>
+              <w:rPr>
+                <w:rFonts w:cstheme="minorHAnsi"/>
+                <w:lang w:val="en-US"/>
+              </w:rPr>
+            </w:pPr>
+          </w:p>
+        </w:tc>
+      </w:tr>
+      <w:tr>
+        <w:tc>
+          <w:tcPr>
+            <w:tcW w:w="2660" w:type="dxa"/>
+            <w:tcBorders>
+              <w:top w:val="single" w:sz="4" w:space="0" w:color="auto"/>
+              <w:left w:val="single" w:sz="4" w:space="0" w:color="auto"/>
+              <w:bottom w:val="single" w:sz="4" w:space="0" w:color="auto"/>
+              <w:right w:val="single" w:sz="4" w:space="0" w:color="auto"/>
+            </w:tcBorders>
+            <w:hideMark/>
+          </w:tcPr>
+          <w:p>
+            <w:pPr>
+              <w:rPr>
+                <w:rFonts w:cstheme="minorHAnsi"/>
+                <w:lang w:val="en-US"/>
+              </w:rPr>
+            </w:pPr>
+            <w:r>
+              <w:rPr>
+                <w:rFonts w:cstheme="minorHAnsi"/>
+                <w:lang w:val="en-US"/>
+              </w:rPr>
+              <w:t>Plan of action in case the measure is outside the range of the expected measure</w:t>
+            </w:r>
+          </w:p>
+        </w:tc>
+        <w:tc>
+          <w:tcPr>
+            <w:tcW w:w="5982" w:type="dxa"/>
+            <w:tcBorders>
+              <w:top w:val="single" w:sz="4" w:space="0" w:color="auto"/>
+              <w:left w:val="single" w:sz="4" w:space="0" w:color="auto"/>
+              <w:bottom w:val="single" w:sz="4" w:space="0" w:color="auto"/>
+              <w:right w:val="single" w:sz="4" w:space="0" w:color="auto"/>
+            </w:tcBorders>
+            <w:hideMark/>
+          </w:tcPr>
+          <w:p>
+            <w:pPr>
+              <w:rPr>
+                <w:rFonts w:cstheme="minorHAnsi"/>
+                <w:lang w:val="en-US"/>
+              </w:rPr>
+            </w:pPr>
+            <w:r>
+              <w:rPr>
+                <w:rFonts w:cstheme="minorHAnsi"/>
+                <w:lang w:val="en-US"/>
+              </w:rPr>
+              <w:t>Remake or eliminate the system.</w:t>
+            </w:r>
+          </w:p>
+        </w:tc>
+      </w:tr>
+      <w:tr>
+        <w:tc>
+          <w:tcPr>
+            <w:tcW w:w="2660" w:type="dxa"/>
+            <w:tcBorders>
+              <w:top w:val="single" w:sz="4" w:space="0" w:color="auto"/>
+              <w:left w:val="single" w:sz="4" w:space="0" w:color="auto"/>
+              <w:bottom w:val="single" w:sz="4" w:space="0" w:color="auto"/>
+              <w:right w:val="single" w:sz="4" w:space="0" w:color="auto"/>
+            </w:tcBorders>
+            <w:hideMark/>
+          </w:tcPr>
+          <w:p>
+            <w:pPr>
+              <w:rPr>
+                <w:rFonts w:cstheme="minorHAnsi"/>
+                <w:lang w:val="en-US"/>
+              </w:rPr>
+            </w:pPr>
+            <w:r>
+              <w:rPr>
+                <w:rFonts w:cstheme="minorHAnsi"/>
+                <w:lang w:val="en-US"/>
+              </w:rPr>
+              <w:t>Responsible for action</w:t>
+            </w:r>
+          </w:p>
+        </w:tc>
+        <w:tc>
+          <w:tcPr>
+            <w:tcW w:w="5982" w:type="dxa"/>
+            <w:tcBorders>
+              <w:top w:val="single" w:sz="4" w:space="0" w:color="auto"/>
+              <w:left w:val="single" w:sz="4" w:space="0" w:color="auto"/>
+              <w:bottom w:val="single" w:sz="4" w:space="0" w:color="auto"/>
+              <w:right w:val="single" w:sz="4" w:space="0" w:color="auto"/>
+            </w:tcBorders>
+            <w:hideMark/>
+          </w:tcPr>
+          <w:p>
+            <w:pPr>
+              <w:rPr>
+                <w:rFonts w:cstheme="minorHAnsi"/>
+                <w:lang w:val="en-US"/>
+              </w:rPr>
+            </w:pPr>
+            <w:r>
+              <w:rPr>
+                <w:rFonts w:cstheme="minorHAnsi"/>
+                <w:lang w:val="en-US"/>
+              </w:rPr>
+              <w:t>Group or IT at school.</w:t>
+            </w:r>
+          </w:p>
+        </w:tc>
+      </w:tr>
+    </w:tbl>
+    <w:p>
+      <w:pPr>
+        <w:rPr>
+          <w:rFonts w:cstheme="minorHAnsi"/>
+          <w:sz w:val="24"/>
+          <w:szCs w:val="24"/>
+        </w:rPr>
+      </w:pPr>
+    </w:p>
+    <w:p>
+      <w:pPr>
+        <w:rPr>
+          <w:rFonts w:cstheme="minorHAnsi"/>
+          <w:sz w:val="24"/>
+          <w:szCs w:val="24"/>
+        </w:rPr>
+      </w:pPr>
+    </w:p>
+    <w:p>
+      <w:pPr>
+        <w:rPr>
+          <w:rFonts w:cstheme="minorHAnsi"/>
+          <w:sz w:val="24"/>
+          <w:szCs w:val="24"/>
+        </w:rPr>
+      </w:pPr>
+    </w:p>
+    <w:p>
+      <w:pPr>
+        <w:rPr>
+          <w:rFonts w:cstheme="minorHAnsi"/>
+          <w:sz w:val="24"/>
+          <w:szCs w:val="24"/>
+        </w:rPr>
+      </w:pPr>
+    </w:p>
+    <w:p>
+      <w:pPr>
+        <w:rPr>
+          <w:rFonts w:cstheme="minorHAnsi"/>
+          <w:sz w:val="24"/>
+          <w:szCs w:val="24"/>
+        </w:rPr>
+      </w:pPr>
+    </w:p>
+    <w:p>
+      <w:pPr>
+        <w:rPr>
+          <w:rFonts w:cstheme="minorHAnsi"/>
+          <w:sz w:val="24"/>
+          <w:szCs w:val="24"/>
+        </w:rPr>
+      </w:pPr>
+    </w:p>
+    <w:p>
+      <w:pPr>
+        <w:rPr>
+          <w:rFonts w:cstheme="minorHAnsi"/>
+          <w:sz w:val="24"/>
+          <w:szCs w:val="24"/>
+        </w:rPr>
+      </w:pPr>
+    </w:p>
+    <w:p>
+      <w:pPr>
+        <w:rPr>
+          <w:rFonts w:cstheme="minorHAnsi"/>
+          <w:sz w:val="24"/>
+          <w:szCs w:val="24"/>
+        </w:rPr>
+      </w:pPr>
+    </w:p>
+    <w:p>
+      <w:pPr>
+        <w:rPr>
+          <w:rFonts w:cstheme="minorHAnsi"/>
+          <w:sz w:val="24"/>
+          <w:szCs w:val="24"/>
+        </w:rPr>
+      </w:pPr>
+    </w:p>
+    <w:p>
+      <w:pPr>
+        <w:rPr>
+          <w:rFonts w:cstheme="minorHAnsi"/>
         </w:rPr>
       </w:pPr>
     </w:p>
@@ -2031,6 +3564,29 @@
       <w:szCs w:val="32"/>
     </w:rPr>
   </w:style>
+  <w:style w:type="paragraph" w:styleId="Heading3">
+    <w:name w:val="heading 3"/>
+    <w:basedOn w:val="Normal"/>
+    <w:next w:val="Normal"/>
+    <w:link w:val="Heading3Char"/>
+    <w:uiPriority w:val="9"/>
+    <w:semiHidden/>
+    <w:unhideWhenUsed/>
+    <w:qFormat/>
+    <w:rsid w:val="003D7492"/>
+    <w:pPr>
+      <w:keepNext/>
+      <w:keepLines/>
+      <w:spacing w:before="40" w:after="0"/>
+      <w:outlineLvl w:val="2"/>
+    </w:pPr>
+    <w:rPr>
+      <w:rFonts w:asciiTheme="majorHAnsi" w:eastAsiaTheme="majorEastAsia" w:hAnsiTheme="majorHAnsi" w:cstheme="majorBidi"/>
+      <w:color w:val="1F4D78" w:themeColor="accent1" w:themeShade="7F"/>
+      <w:sz w:val="24"/>
+      <w:szCs w:val="24"/>
+    </w:rPr>
+  </w:style>
   <w:style w:type="character" w:default="1" w:styleId="DefaultParagraphFont">
     <w:name w:val="Default Paragraph Font"/>
     <w:uiPriority w:val="1"/>
@@ -2168,6 +3724,32 @@
     <w:rPr>
       <w:i/>
       <w:iCs/>
+    </w:rPr>
+  </w:style>
+  <w:style w:type="character" w:customStyle="1" w:styleId="Heading3Char">
+    <w:name w:val="Heading 3 Char"/>
+    <w:basedOn w:val="DefaultParagraphFont"/>
+    <w:link w:val="Heading3"/>
+    <w:uiPriority w:val="9"/>
+    <w:semiHidden/>
+    <w:rsid w:val="003D7492"/>
+    <w:rPr>
+      <w:rFonts w:asciiTheme="majorHAnsi" w:eastAsiaTheme="majorEastAsia" w:hAnsiTheme="majorHAnsi" w:cstheme="majorBidi"/>
+      <w:color w:val="1F4D78" w:themeColor="accent1" w:themeShade="7F"/>
+      <w:sz w:val="24"/>
+      <w:szCs w:val="24"/>
+    </w:rPr>
+  </w:style>
+  <w:style w:type="character" w:styleId="Hyperlink">
+    <w:name w:val="Hyperlink"/>
+    <w:basedOn w:val="DefaultParagraphFont"/>
+    <w:uiPriority w:val="99"/>
+    <w:semiHidden/>
+    <w:unhideWhenUsed/>
+    <w:rsid w:val="003D7492"/>
+    <w:rPr>
+      <w:color w:val="0000FF"/>
+      <w:u w:val="single"/>
     </w:rPr>
   </w:style>
 </w:styles>

</xml_diff>